<commit_message>
added text to first part
</commit_message>
<xml_diff>
--- a/docs/1 раздел.docx
+++ b/docs/1 раздел.docx
@@ -102,7 +102,27 @@
           <w:sz w:val="28"/>
           <w:szCs w:val="28"/>
         </w:rPr>
-        <w:t xml:space="preserve">Серед усіх питань, що гостро стали перед країною, питання енергоефективності підприємств є одним із найважливіших, спираючись на економічну ситуацію та ситуацію національної безпеки. Через теперішній стан країни та обмеженість у ресурсах у порівнянні із попередніми роками, вирішення проблеми енергоємності підприємств та усунення недоліків </w:t>
+        <w:t xml:space="preserve">Серед усіх питань, що гостро стали перед країною, питання </w:t>
+      </w:r>
+      <w:proofErr w:type="spellStart"/>
+      <w:r>
+        <w:rPr>
+          <w:rFonts w:ascii="Times New Roman" w:hAnsi="Times New Roman" w:cs="Times New Roman"/>
+          <w:bCs/>
+          <w:sz w:val="28"/>
+          <w:szCs w:val="28"/>
+        </w:rPr>
+        <w:t>енергоефективності</w:t>
+      </w:r>
+      <w:proofErr w:type="spellEnd"/>
+      <w:r>
+        <w:rPr>
+          <w:rFonts w:ascii="Times New Roman" w:hAnsi="Times New Roman" w:cs="Times New Roman"/>
+          <w:bCs/>
+          <w:sz w:val="28"/>
+          <w:szCs w:val="28"/>
+        </w:rPr>
+        <w:t xml:space="preserve"> підприємств є одним із найважливіших, спираючись на економічну ситуацію та ситуацію національної безпеки. Через теперішній стан країни та обмеженість у ресурсах у порівнянні із попередніми роками, вирішення проблеми енергоємності підприємств та усунення недоліків </w:t>
       </w:r>
       <w:r>
         <w:rPr>
@@ -162,7 +182,27 @@
           <w:sz w:val="28"/>
           <w:szCs w:val="28"/>
         </w:rPr>
-        <w:t>енергоносіями, потенціалом енергоефективності та рівнем їх використання у промисловості. Низька</w:t>
+        <w:t xml:space="preserve">енергоносіями, потенціалом </w:t>
+      </w:r>
+      <w:proofErr w:type="spellStart"/>
+      <w:r>
+        <w:rPr>
+          <w:rFonts w:ascii="Times New Roman" w:hAnsi="Times New Roman" w:cs="Times New Roman"/>
+          <w:bCs/>
+          <w:sz w:val="28"/>
+          <w:szCs w:val="28"/>
+        </w:rPr>
+        <w:t>енергоефективності</w:t>
+      </w:r>
+      <w:proofErr w:type="spellEnd"/>
+      <w:r>
+        <w:rPr>
+          <w:rFonts w:ascii="Times New Roman" w:hAnsi="Times New Roman" w:cs="Times New Roman"/>
+          <w:bCs/>
+          <w:sz w:val="28"/>
+          <w:szCs w:val="28"/>
+        </w:rPr>
+        <w:t xml:space="preserve"> та рівнем їх використання у промисловості. Низька</w:t>
       </w:r>
       <w:r>
         <w:rPr>
@@ -191,14 +231,25 @@
         </w:rPr>
         <w:t xml:space="preserve"> </w:t>
       </w:r>
-      <w:r>
-        <w:rPr>
-          <w:rFonts w:ascii="Times New Roman" w:hAnsi="Times New Roman" w:cs="Times New Roman"/>
-          <w:bCs/>
-          <w:sz w:val="28"/>
-          <w:szCs w:val="28"/>
-        </w:rPr>
-        <w:t>енергомісткість постійно зростає, що у 2-3 рази перевищує цей показник у зарубіжних країнах.</w:t>
+      <w:proofErr w:type="spellStart"/>
+      <w:r>
+        <w:rPr>
+          <w:rFonts w:ascii="Times New Roman" w:hAnsi="Times New Roman" w:cs="Times New Roman"/>
+          <w:bCs/>
+          <w:sz w:val="28"/>
+          <w:szCs w:val="28"/>
+        </w:rPr>
+        <w:t>енергомісткість</w:t>
+      </w:r>
+      <w:proofErr w:type="spellEnd"/>
+      <w:r>
+        <w:rPr>
+          <w:rFonts w:ascii="Times New Roman" w:hAnsi="Times New Roman" w:cs="Times New Roman"/>
+          <w:bCs/>
+          <w:sz w:val="28"/>
+          <w:szCs w:val="28"/>
+        </w:rPr>
+        <w:t xml:space="preserve"> постійно зростає, що у 2-3 рази перевищує цей показник у зарубіжних країнах.</w:t>
       </w:r>
     </w:p>
     <w:p>
@@ -277,7 +328,27 @@
           <w:sz w:val="28"/>
           <w:szCs w:val="28"/>
         </w:rPr>
-        <w:t>активні енергозберігаючі заходи, дотримуватись головних вимог енерго- та ресурсозбереження,</w:t>
+        <w:t xml:space="preserve">активні енергозберігаючі заходи, дотримуватись головних вимог </w:t>
+      </w:r>
+      <w:proofErr w:type="spellStart"/>
+      <w:r>
+        <w:rPr>
+          <w:rFonts w:ascii="Times New Roman" w:hAnsi="Times New Roman" w:cs="Times New Roman"/>
+          <w:bCs/>
+          <w:sz w:val="28"/>
+          <w:szCs w:val="28"/>
+        </w:rPr>
+        <w:t>енерго-</w:t>
+      </w:r>
+      <w:proofErr w:type="spellEnd"/>
+      <w:r>
+        <w:rPr>
+          <w:rFonts w:ascii="Times New Roman" w:hAnsi="Times New Roman" w:cs="Times New Roman"/>
+          <w:bCs/>
+          <w:sz w:val="28"/>
+          <w:szCs w:val="28"/>
+        </w:rPr>
+        <w:t xml:space="preserve"> та ресурсозбереження,</w:t>
       </w:r>
       <w:r>
         <w:rPr>
@@ -338,7 +409,27 @@
           <w:sz w:val="28"/>
           <w:szCs w:val="28"/>
         </w:rPr>
-        <w:t>ПЕК країни. За результатами пілотного «Рейтингу енергоефективності регіонів» Україна має щорічний</w:t>
+        <w:t xml:space="preserve">ПЕК країни. За результатами пілотного «Рейтингу </w:t>
+      </w:r>
+      <w:proofErr w:type="spellStart"/>
+      <w:r>
+        <w:rPr>
+          <w:rFonts w:ascii="Times New Roman" w:hAnsi="Times New Roman" w:cs="Times New Roman"/>
+          <w:bCs/>
+          <w:sz w:val="28"/>
+          <w:szCs w:val="28"/>
+        </w:rPr>
+        <w:t>енергоефективності</w:t>
+      </w:r>
+      <w:proofErr w:type="spellEnd"/>
+      <w:r>
+        <w:rPr>
+          <w:rFonts w:ascii="Times New Roman" w:hAnsi="Times New Roman" w:cs="Times New Roman"/>
+          <w:bCs/>
+          <w:sz w:val="28"/>
+          <w:szCs w:val="28"/>
+        </w:rPr>
+        <w:t xml:space="preserve"> регіонів» Україна має щорічний</w:t>
       </w:r>
       <w:r>
         <w:rPr>
@@ -356,7 +447,27 @@
           <w:sz w:val="28"/>
           <w:szCs w:val="28"/>
         </w:rPr>
-        <w:t>потенціал енергоефективності національної економіки на рівні 11,8 млрд. євро, а загалом у країні він</w:t>
+        <w:t xml:space="preserve">потенціал </w:t>
+      </w:r>
+      <w:proofErr w:type="spellStart"/>
+      <w:r>
+        <w:rPr>
+          <w:rFonts w:ascii="Times New Roman" w:hAnsi="Times New Roman" w:cs="Times New Roman"/>
+          <w:bCs/>
+          <w:sz w:val="28"/>
+          <w:szCs w:val="28"/>
+        </w:rPr>
+        <w:t>енергоефективності</w:t>
+      </w:r>
+      <w:proofErr w:type="spellEnd"/>
+      <w:r>
+        <w:rPr>
+          <w:rFonts w:ascii="Times New Roman" w:hAnsi="Times New Roman" w:cs="Times New Roman"/>
+          <w:bCs/>
+          <w:sz w:val="28"/>
+          <w:szCs w:val="28"/>
+        </w:rPr>
+        <w:t xml:space="preserve"> національної економіки на рівні 11,8 млрд. євро, а загалом у країні він</w:t>
       </w:r>
       <w:r>
         <w:rPr>
@@ -458,7 +569,27 @@
           <w:sz w:val="28"/>
           <w:szCs w:val="28"/>
         </w:rPr>
-        <w:t>Державна цільова економічна програма енергоефективності і розвитку сфери виробництва енергоносіїв з відновлювальних джерел енергії та альтернативних видів палива на 2010-2015 роки;</w:t>
+        <w:t xml:space="preserve">Державна цільова економічна програма </w:t>
+      </w:r>
+      <w:proofErr w:type="spellStart"/>
+      <w:r>
+        <w:rPr>
+          <w:rFonts w:ascii="Times New Roman" w:hAnsi="Times New Roman" w:cs="Times New Roman"/>
+          <w:bCs/>
+          <w:sz w:val="28"/>
+          <w:szCs w:val="28"/>
+        </w:rPr>
+        <w:t>енергоефективності</w:t>
+      </w:r>
+      <w:proofErr w:type="spellEnd"/>
+      <w:r>
+        <w:rPr>
+          <w:rFonts w:ascii="Times New Roman" w:hAnsi="Times New Roman" w:cs="Times New Roman"/>
+          <w:bCs/>
+          <w:sz w:val="28"/>
+          <w:szCs w:val="28"/>
+        </w:rPr>
+        <w:t xml:space="preserve"> і розвитку сфери виробництва енергоносіїв з відновлювальних джерел енергії та альтернативних видів палива на 2010-2015 роки;</w:t>
       </w:r>
     </w:p>
     <w:p>
@@ -488,7 +619,27 @@
           <w:sz w:val="28"/>
           <w:szCs w:val="28"/>
         </w:rPr>
-        <w:t>26 регіональних програм підвищення енергоефективності на 2010-2014 роки;</w:t>
+        <w:t xml:space="preserve">26 регіональних програм підвищення </w:t>
+      </w:r>
+      <w:proofErr w:type="spellStart"/>
+      <w:r>
+        <w:rPr>
+          <w:rFonts w:ascii="Times New Roman" w:hAnsi="Times New Roman" w:cs="Times New Roman"/>
+          <w:bCs/>
+          <w:sz w:val="28"/>
+          <w:szCs w:val="28"/>
+        </w:rPr>
+        <w:t>енергоефективності</w:t>
+      </w:r>
+      <w:proofErr w:type="spellEnd"/>
+      <w:r>
+        <w:rPr>
+          <w:rFonts w:ascii="Times New Roman" w:hAnsi="Times New Roman" w:cs="Times New Roman"/>
+          <w:bCs/>
+          <w:sz w:val="28"/>
+          <w:szCs w:val="28"/>
+        </w:rPr>
+        <w:t xml:space="preserve"> на 2010-2014 роки;</w:t>
       </w:r>
     </w:p>
     <w:p>
@@ -518,7 +669,27 @@
           <w:sz w:val="28"/>
           <w:szCs w:val="28"/>
         </w:rPr>
-        <w:t>15 галузевих програм підвищення енергоефективності на 2010-2014 роки;</w:t>
+        <w:t xml:space="preserve">15 галузевих програм підвищення </w:t>
+      </w:r>
+      <w:proofErr w:type="spellStart"/>
+      <w:r>
+        <w:rPr>
+          <w:rFonts w:ascii="Times New Roman" w:hAnsi="Times New Roman" w:cs="Times New Roman"/>
+          <w:bCs/>
+          <w:sz w:val="28"/>
+          <w:szCs w:val="28"/>
+        </w:rPr>
+        <w:t>енергоефективності</w:t>
+      </w:r>
+      <w:proofErr w:type="spellEnd"/>
+      <w:r>
+        <w:rPr>
+          <w:rFonts w:ascii="Times New Roman" w:hAnsi="Times New Roman" w:cs="Times New Roman"/>
+          <w:bCs/>
+          <w:sz w:val="28"/>
+          <w:szCs w:val="28"/>
+        </w:rPr>
+        <w:t xml:space="preserve"> на 2010-2014 роки;</w:t>
       </w:r>
     </w:p>
     <w:p>
@@ -573,7 +744,47 @@
           <w:sz w:val="28"/>
           <w:szCs w:val="28"/>
         </w:rPr>
-        <w:t>Розроблено та прийнято велику кількість державних стандартів за різними напрямами (енергозбереження, нормування витрат і втрат, енергетичного маркування, енергоаудиту, енергоменеджменту, вторинних енергоресурсів тощо). Але результати діяльності у цьому напрямі є більш ніж скромними (енергоємність ВВП України залишається у 3-4 рази вищою ніж у європейських країнах).[AAA]</w:t>
+        <w:t xml:space="preserve">Розроблено та прийнято велику кількість державних стандартів за різними напрямами (енергозбереження, нормування витрат і втрат, енергетичного маркування, </w:t>
+      </w:r>
+      <w:proofErr w:type="spellStart"/>
+      <w:r>
+        <w:rPr>
+          <w:rFonts w:ascii="Times New Roman" w:hAnsi="Times New Roman" w:cs="Times New Roman"/>
+          <w:bCs/>
+          <w:sz w:val="28"/>
+          <w:szCs w:val="28"/>
+        </w:rPr>
+        <w:t>енергоаудиту</w:t>
+      </w:r>
+      <w:proofErr w:type="spellEnd"/>
+      <w:r>
+        <w:rPr>
+          <w:rFonts w:ascii="Times New Roman" w:hAnsi="Times New Roman" w:cs="Times New Roman"/>
+          <w:bCs/>
+          <w:sz w:val="28"/>
+          <w:szCs w:val="28"/>
+        </w:rPr>
+        <w:t xml:space="preserve">, </w:t>
+      </w:r>
+      <w:proofErr w:type="spellStart"/>
+      <w:r>
+        <w:rPr>
+          <w:rFonts w:ascii="Times New Roman" w:hAnsi="Times New Roman" w:cs="Times New Roman"/>
+          <w:bCs/>
+          <w:sz w:val="28"/>
+          <w:szCs w:val="28"/>
+        </w:rPr>
+        <w:t>енергоменеджменту</w:t>
+      </w:r>
+      <w:proofErr w:type="spellEnd"/>
+      <w:r>
+        <w:rPr>
+          <w:rFonts w:ascii="Times New Roman" w:hAnsi="Times New Roman" w:cs="Times New Roman"/>
+          <w:bCs/>
+          <w:sz w:val="28"/>
+          <w:szCs w:val="28"/>
+        </w:rPr>
+        <w:t>, вторинних енергоресурсів тощо). Але результати діяльності у цьому напрямі є більш ніж скромними (енергоємність ВВП України залишається у 3-4 рази вищою ніж у європейських країнах).[AAA]</w:t>
       </w:r>
     </w:p>
     <w:p>
@@ -625,16 +836,76 @@
           <w:sz w:val="28"/>
           <w:szCs w:val="28"/>
         </w:rPr>
-        <w:t xml:space="preserve"> сформулювати що таке енергоефективність для коректного тлумачення цього поняття, спираючись на наш та світовий досвід. </w:t>
-      </w:r>
-      <w:r>
-        <w:rPr>
-          <w:rFonts w:ascii="Times New Roman" w:hAnsi="Times New Roman" w:cs="Times New Roman"/>
-          <w:bCs/>
-          <w:sz w:val="28"/>
-          <w:szCs w:val="28"/>
-        </w:rPr>
-        <w:t>Відповідно до Закону України«Про енергозбереження» використовується термін «енергоефективні продукція, технологія, обладнання», під яким розуміють продукцію або метод, засіб її виробництва, що забезпечують раціональне використання паливно-енергетичних ресурсів порівняно з іншими варіантами використання або виробництва продукції однакового споживчого рівня чи з аналогічними техніко-економічними показниками. Причому, раціональне використання ПЕР визначено як таке, що дозволяє досягати максимальної ефективності використання ПЕР при існуючому рівні розвитку техніки та технології з одночасним зниженням техногенного впливу на навколишнє природне середовище[ААА].</w:t>
+        <w:t xml:space="preserve"> сформулювати що таке </w:t>
+      </w:r>
+      <w:proofErr w:type="spellStart"/>
+      <w:r>
+        <w:rPr>
+          <w:rFonts w:ascii="Times New Roman" w:hAnsi="Times New Roman" w:cs="Times New Roman"/>
+          <w:bCs/>
+          <w:sz w:val="28"/>
+          <w:szCs w:val="28"/>
+        </w:rPr>
+        <w:t>енергоефективність</w:t>
+      </w:r>
+      <w:proofErr w:type="spellEnd"/>
+      <w:r>
+        <w:rPr>
+          <w:rFonts w:ascii="Times New Roman" w:hAnsi="Times New Roman" w:cs="Times New Roman"/>
+          <w:bCs/>
+          <w:sz w:val="28"/>
+          <w:szCs w:val="28"/>
+        </w:rPr>
+        <w:t xml:space="preserve"> для коректного тлумачення цього поняття, спираючись на наш та світовий досвід. </w:t>
+      </w:r>
+      <w:r>
+        <w:rPr>
+          <w:rFonts w:ascii="Times New Roman" w:hAnsi="Times New Roman" w:cs="Times New Roman"/>
+          <w:bCs/>
+          <w:sz w:val="28"/>
+          <w:szCs w:val="28"/>
+        </w:rPr>
+        <w:t xml:space="preserve">Відповідно до Закону </w:t>
+      </w:r>
+      <w:proofErr w:type="spellStart"/>
+      <w:r>
+        <w:rPr>
+          <w:rFonts w:ascii="Times New Roman" w:hAnsi="Times New Roman" w:cs="Times New Roman"/>
+          <w:bCs/>
+          <w:sz w:val="28"/>
+          <w:szCs w:val="28"/>
+        </w:rPr>
+        <w:t>України«Про</w:t>
+      </w:r>
+      <w:proofErr w:type="spellEnd"/>
+      <w:r>
+        <w:rPr>
+          <w:rFonts w:ascii="Times New Roman" w:hAnsi="Times New Roman" w:cs="Times New Roman"/>
+          <w:bCs/>
+          <w:sz w:val="28"/>
+          <w:szCs w:val="28"/>
+        </w:rPr>
+        <w:t xml:space="preserve"> енергозбереження» використовується термін «</w:t>
+      </w:r>
+      <w:proofErr w:type="spellStart"/>
+      <w:r>
+        <w:rPr>
+          <w:rFonts w:ascii="Times New Roman" w:hAnsi="Times New Roman" w:cs="Times New Roman"/>
+          <w:bCs/>
+          <w:sz w:val="28"/>
+          <w:szCs w:val="28"/>
+        </w:rPr>
+        <w:t>енергоефективні</w:t>
+      </w:r>
+      <w:proofErr w:type="spellEnd"/>
+      <w:r>
+        <w:rPr>
+          <w:rFonts w:ascii="Times New Roman" w:hAnsi="Times New Roman" w:cs="Times New Roman"/>
+          <w:bCs/>
+          <w:sz w:val="28"/>
+          <w:szCs w:val="28"/>
+        </w:rPr>
+        <w:t xml:space="preserve"> продукція, технологія, обладнання», під яким розуміють продукцію або метод, засіб її виробництва, що забезпечують раціональне використання паливно-енергетичних ресурсів порівняно з іншими варіантами використання або виробництва продукції однакового споживчого рівня чи з аналогічними техніко-економічними показниками. Причому, раціональне використання ПЕР визначено як таке, що дозволяє досягати максимальної ефективності використання ПЕР при існуючому рівні розвитку техніки та технології з одночасним зниженням техногенного впливу на навколишнє природне середовище[ААА].</w:t>
       </w:r>
     </w:p>
     <w:p>
@@ -659,7 +930,27 @@
           <w:sz w:val="28"/>
           <w:szCs w:val="28"/>
         </w:rPr>
-        <w:t>Відповідно до Закону Республіки Білорусь «Про енергозбереження» термін «показник енергоефективності» визначають як науково обґрунтовану абсолютну або питому величину споживання ПЕР (з урахуванням їх нормативних втрат) на виробництво одиниці продукції (роботи, послуги) будь-якого призначення, яка встановлена нормативними документами[ААА].</w:t>
+        <w:t xml:space="preserve">Відповідно до Закону Республіки Білорусь «Про енергозбереження» термін «показник </w:t>
+      </w:r>
+      <w:proofErr w:type="spellStart"/>
+      <w:r>
+        <w:rPr>
+          <w:rFonts w:ascii="Times New Roman" w:hAnsi="Times New Roman" w:cs="Times New Roman"/>
+          <w:bCs/>
+          <w:sz w:val="28"/>
+          <w:szCs w:val="28"/>
+        </w:rPr>
+        <w:t>енергоефективності</w:t>
+      </w:r>
+      <w:proofErr w:type="spellEnd"/>
+      <w:r>
+        <w:rPr>
+          <w:rFonts w:ascii="Times New Roman" w:hAnsi="Times New Roman" w:cs="Times New Roman"/>
+          <w:bCs/>
+          <w:sz w:val="28"/>
+          <w:szCs w:val="28"/>
+        </w:rPr>
+        <w:t>» визначають як науково обґрунтовану абсолютну або питому величину споживання ПЕР (з урахуванням їх нормативних втрат) на виробництво одиниці продукції (роботи, послуги) будь-якого призначення, яка встановлена нормативними документами[ААА].</w:t>
       </w:r>
     </w:p>
     <w:p>
@@ -693,7 +984,27 @@
           <w:sz w:val="28"/>
           <w:szCs w:val="28"/>
         </w:rPr>
-        <w:t>«Енергоефективність» є терміном, який широко використовується якісно як засіб для вирішення р</w:t>
+        <w:t>«</w:t>
+      </w:r>
+      <w:proofErr w:type="spellStart"/>
+      <w:r>
+        <w:rPr>
+          <w:rFonts w:ascii="Times New Roman" w:hAnsi="Times New Roman" w:cs="Times New Roman"/>
+          <w:bCs/>
+          <w:sz w:val="28"/>
+          <w:szCs w:val="28"/>
+        </w:rPr>
+        <w:t>Енергоефективність</w:t>
+      </w:r>
+      <w:proofErr w:type="spellEnd"/>
+      <w:r>
+        <w:rPr>
+          <w:rFonts w:ascii="Times New Roman" w:hAnsi="Times New Roman" w:cs="Times New Roman"/>
+          <w:bCs/>
+          <w:sz w:val="28"/>
+          <w:szCs w:val="28"/>
+        </w:rPr>
+        <w:t>» є терміном, який широко використовується якісно як засіб для вирішення р</w:t>
       </w:r>
       <w:r>
         <w:rPr>
@@ -878,7 +1189,27 @@
           <w:sz w:val="28"/>
           <w:szCs w:val="28"/>
         </w:rPr>
-        <w:t xml:space="preserve"> ефективність, як видається, просто зрозуміти. Однак, як правило, не визначається, де вона використовується, тому енергоефективність може означати різні речі в різний час і в різних місцях і обставин. Відсутність я</w:t>
+        <w:t xml:space="preserve"> ефективність, як видається, просто зрозуміти. Однак, як правило, не визначається, де вона використовується, тому </w:t>
+      </w:r>
+      <w:proofErr w:type="spellStart"/>
+      <w:r>
+        <w:rPr>
+          <w:rFonts w:ascii="Times New Roman" w:hAnsi="Times New Roman" w:cs="Times New Roman"/>
+          <w:bCs/>
+          <w:sz w:val="28"/>
+          <w:szCs w:val="28"/>
+        </w:rPr>
+        <w:t>енергоефективність</w:t>
+      </w:r>
+      <w:proofErr w:type="spellEnd"/>
+      <w:r>
+        <w:rPr>
+          <w:rFonts w:ascii="Times New Roman" w:hAnsi="Times New Roman" w:cs="Times New Roman"/>
+          <w:bCs/>
+          <w:sz w:val="28"/>
+          <w:szCs w:val="28"/>
+        </w:rPr>
+        <w:t xml:space="preserve"> може означати різні речі в різний час і в різних місцях і обставин. Відсутність я</w:t>
       </w:r>
       <w:r>
         <w:rPr>
@@ -1305,7 +1636,7 @@
           <w:bCs/>
           <w:sz w:val="28"/>
           <w:szCs w:val="28"/>
-          <w:lang w:val="en-US"/>
+          <w:lang w:val="ru-RU"/>
         </w:rPr>
       </w:pPr>
       <w:r>
@@ -1425,7 +1756,27 @@
           <w:szCs w:val="28"/>
           <w:highlight w:val="green"/>
         </w:rPr>
-        <w:t>Ефективність використання енергії визначається як: «співвідношення між виходом продуктивності, послуг, товарів або енергії, а також вхід енергії». Ця кількість енергії, споживаної в розрахунку на одиницю продукції / висновок, іменована «питомие споживанням енергії» (SEC), і це визначення найбільш часто використовується в промисловості. У своїй простій формі, SEC може бути визначена як:</w:t>
+        <w:t>Ефективність використання енергії визначається як: «співвідношення між виходом продуктивності, послуг, товарів або енергії, а також вхід енергії». Ця кількість енергії, споживаної в розрахунку на одиницю продукції / висновок, іменована «</w:t>
+      </w:r>
+      <w:proofErr w:type="spellStart"/>
+      <w:r>
+        <w:rPr>
+          <w:rFonts w:ascii="Times New Roman" w:hAnsi="Times New Roman" w:cs="Times New Roman"/>
+          <w:sz w:val="28"/>
+          <w:szCs w:val="28"/>
+          <w:highlight w:val="green"/>
+        </w:rPr>
+        <w:t>питомие</w:t>
+      </w:r>
+      <w:proofErr w:type="spellEnd"/>
+      <w:r>
+        <w:rPr>
+          <w:rFonts w:ascii="Times New Roman" w:hAnsi="Times New Roman" w:cs="Times New Roman"/>
+          <w:sz w:val="28"/>
+          <w:szCs w:val="28"/>
+          <w:highlight w:val="green"/>
+        </w:rPr>
+        <w:t xml:space="preserve"> споживанням енергії» (SEC), і це визначення найбільш часто використовується в промисловості. У своїй простій формі, SEC може бути визначена як:</w:t>
       </w:r>
     </w:p>
     <w:p>
@@ -1489,7 +1840,7 @@
           <v:shape id="_x0000_i1025" type="#_x0000_t75" style="width:376.85pt;height:33.65pt" o:ole="">
             <v:imagedata r:id="rId5" o:title=""/>
           </v:shape>
-          <o:OLEObject Type="Embed" ProgID="Equation.DSMT4" ShapeID="_x0000_i1025" DrawAspect="Content" ObjectID="_1557263757" r:id="rId6"/>
+          <o:OLEObject Type="Embed" ProgID="Equation.DSMT4" ShapeID="_x0000_i1025" DrawAspect="Content" ObjectID="_1558210580" r:id="rId6"/>
         </w:object>
       </w:r>
     </w:p>
@@ -1554,7 +1905,47 @@
           <w:szCs w:val="28"/>
           <w:highlight w:val="green"/>
         </w:rPr>
-        <w:t>Відповідно до нормативного документа «Номенклатура показників енергоефективності та порядку їхнього внесення у нормативну документацію» встановлено перелік понад 40 найменувань показників енергоефективності обладнання, технологічних процесів, продукції та послуг[ААА].</w:t>
+        <w:t xml:space="preserve">Відповідно до нормативного документа «Номенклатура показників </w:t>
+      </w:r>
+      <w:proofErr w:type="spellStart"/>
+      <w:r>
+        <w:rPr>
+          <w:rFonts w:ascii="Times New Roman" w:hAnsi="Times New Roman" w:cs="Times New Roman"/>
+          <w:sz w:val="28"/>
+          <w:szCs w:val="28"/>
+          <w:highlight w:val="green"/>
+        </w:rPr>
+        <w:t>енергоефективності</w:t>
+      </w:r>
+      <w:proofErr w:type="spellEnd"/>
+      <w:r>
+        <w:rPr>
+          <w:rFonts w:ascii="Times New Roman" w:hAnsi="Times New Roman" w:cs="Times New Roman"/>
+          <w:sz w:val="28"/>
+          <w:szCs w:val="28"/>
+          <w:highlight w:val="green"/>
+        </w:rPr>
+        <w:t xml:space="preserve"> та порядку їхнього внесення у нормативну документацію» встановлено перелік понад 40 найменувань показників </w:t>
+      </w:r>
+      <w:proofErr w:type="spellStart"/>
+      <w:r>
+        <w:rPr>
+          <w:rFonts w:ascii="Times New Roman" w:hAnsi="Times New Roman" w:cs="Times New Roman"/>
+          <w:sz w:val="28"/>
+          <w:szCs w:val="28"/>
+          <w:highlight w:val="green"/>
+        </w:rPr>
+        <w:t>енергоефективності</w:t>
+      </w:r>
+      <w:proofErr w:type="spellEnd"/>
+      <w:r>
+        <w:rPr>
+          <w:rFonts w:ascii="Times New Roman" w:hAnsi="Times New Roman" w:cs="Times New Roman"/>
+          <w:sz w:val="28"/>
+          <w:szCs w:val="28"/>
+          <w:highlight w:val="green"/>
+        </w:rPr>
+        <w:t xml:space="preserve"> обладнання, технологічних процесів, продукції та послуг[ААА].</w:t>
       </w:r>
     </w:p>
     <w:p>
@@ -1581,7 +1972,29 @@
           <w:highlight w:val="green"/>
         </w:rPr>
         <w:tab/>
-        <w:t xml:space="preserve">Маючи базу подібних величин, оцінка енергоефективності спрощується, завдяки тому що існує можливість оперувати даними, спираючись на еталонні значення та </w:t>
+        <w:t xml:space="preserve">Маючи базу подібних величин, оцінка </w:t>
+      </w:r>
+      <w:proofErr w:type="spellStart"/>
+      <w:r>
+        <w:rPr>
+          <w:rFonts w:ascii="Times New Roman" w:hAnsi="Times New Roman" w:cs="Times New Roman"/>
+          <w:bCs/>
+          <w:sz w:val="28"/>
+          <w:szCs w:val="28"/>
+          <w:highlight w:val="green"/>
+        </w:rPr>
+        <w:t>енергоефективності</w:t>
+      </w:r>
+      <w:proofErr w:type="spellEnd"/>
+      <w:r>
+        <w:rPr>
+          <w:rFonts w:ascii="Times New Roman" w:hAnsi="Times New Roman" w:cs="Times New Roman"/>
+          <w:bCs/>
+          <w:sz w:val="28"/>
+          <w:szCs w:val="28"/>
+          <w:highlight w:val="green"/>
+        </w:rPr>
+        <w:t xml:space="preserve"> спрощується, завдяки тому що існує можливість оперувати даними, спираючись на еталонні значення та </w:t>
       </w:r>
       <w:r>
         <w:rPr>
@@ -1636,7 +2049,27 @@
           <w:highlight w:val="green"/>
         </w:rPr>
         <w:lastRenderedPageBreak/>
-        <w:t>показники як «коефіцієнт корисної дії» та «коефіцієнт корисного використання енергії», або «питома витрата електроенергії» та «електромісткість продукції»</w:t>
+        <w:t>показники як «коефіцієнт корисної дії» та «коефіцієнт корисного використання енергії», або «питома витрата електроенергії» та «</w:t>
+      </w:r>
+      <w:proofErr w:type="spellStart"/>
+      <w:r>
+        <w:rPr>
+          <w:rFonts w:ascii="Times New Roman" w:hAnsi="Times New Roman" w:cs="Times New Roman"/>
+          <w:sz w:val="28"/>
+          <w:szCs w:val="28"/>
+          <w:highlight w:val="green"/>
+        </w:rPr>
+        <w:t>електромісткість</w:t>
+      </w:r>
+      <w:proofErr w:type="spellEnd"/>
+      <w:r>
+        <w:rPr>
+          <w:rFonts w:ascii="Times New Roman" w:hAnsi="Times New Roman" w:cs="Times New Roman"/>
+          <w:sz w:val="28"/>
+          <w:szCs w:val="28"/>
+          <w:highlight w:val="green"/>
+        </w:rPr>
+        <w:t xml:space="preserve"> продукції»</w:t>
       </w:r>
     </w:p>
     <w:p>
@@ -1694,7 +2127,47 @@
           <w:highlight w:val="green"/>
         </w:rPr>
         <w:tab/>
-        <w:t xml:space="preserve">Якщо виникає необхідність контролю ефективності на підприємстві то впливаючих факторів стає ще менше. Також, потрібно брати до уваги впливаючі нечіткі фактори, які важко від слідкувати та контролювати. Навіть встановлюючи норми питомих витрат на існуючі </w:t>
+        <w:t xml:space="preserve">Якщо виникає необхідність контролю ефективності на підприємстві то </w:t>
+      </w:r>
+      <w:proofErr w:type="spellStart"/>
+      <w:r>
+        <w:rPr>
+          <w:rFonts w:ascii="Times New Roman" w:hAnsi="Times New Roman" w:cs="Times New Roman"/>
+          <w:sz w:val="28"/>
+          <w:szCs w:val="28"/>
+          <w:highlight w:val="green"/>
+        </w:rPr>
+        <w:t>впливаючих</w:t>
+      </w:r>
+      <w:proofErr w:type="spellEnd"/>
+      <w:r>
+        <w:rPr>
+          <w:rFonts w:ascii="Times New Roman" w:hAnsi="Times New Roman" w:cs="Times New Roman"/>
+          <w:sz w:val="28"/>
+          <w:szCs w:val="28"/>
+          <w:highlight w:val="green"/>
+        </w:rPr>
+        <w:t xml:space="preserve"> факторів стає ще менше. Також, потрібно брати до уваги </w:t>
+      </w:r>
+      <w:proofErr w:type="spellStart"/>
+      <w:r>
+        <w:rPr>
+          <w:rFonts w:ascii="Times New Roman" w:hAnsi="Times New Roman" w:cs="Times New Roman"/>
+          <w:sz w:val="28"/>
+          <w:szCs w:val="28"/>
+          <w:highlight w:val="green"/>
+        </w:rPr>
+        <w:t>впливаючі</w:t>
+      </w:r>
+      <w:proofErr w:type="spellEnd"/>
+      <w:r>
+        <w:rPr>
+          <w:rFonts w:ascii="Times New Roman" w:hAnsi="Times New Roman" w:cs="Times New Roman"/>
+          <w:sz w:val="28"/>
+          <w:szCs w:val="28"/>
+          <w:highlight w:val="green"/>
+        </w:rPr>
+        <w:t xml:space="preserve"> нечіткі фактори, які важко від слідкувати та контролювати. Навіть встановлюючи норми питомих витрат на існуючі </w:t>
       </w:r>
       <w:r>
         <w:rPr>
@@ -1971,7 +2444,27 @@
           <w:szCs w:val="28"/>
           <w:highlight w:val="green"/>
         </w:rPr>
-        <w:t>управління ефективністю енерговикористання на державному рівні.</w:t>
+        <w:t xml:space="preserve">управління ефективністю </w:t>
+      </w:r>
+      <w:proofErr w:type="spellStart"/>
+      <w:r>
+        <w:rPr>
+          <w:rFonts w:ascii="Times New Roman" w:hAnsi="Times New Roman" w:cs="Times New Roman"/>
+          <w:sz w:val="28"/>
+          <w:szCs w:val="28"/>
+          <w:highlight w:val="green"/>
+        </w:rPr>
+        <w:t>енерговикористання</w:t>
+      </w:r>
+      <w:proofErr w:type="spellEnd"/>
+      <w:r>
+        <w:rPr>
+          <w:rFonts w:ascii="Times New Roman" w:hAnsi="Times New Roman" w:cs="Times New Roman"/>
+          <w:sz w:val="28"/>
+          <w:szCs w:val="28"/>
+          <w:highlight w:val="green"/>
+        </w:rPr>
+        <w:t xml:space="preserve"> на державному рівні.</w:t>
       </w:r>
     </w:p>
     <w:p>
@@ -2111,7 +2604,27 @@
           <w:szCs w:val="28"/>
           <w:highlight w:val="green"/>
         </w:rPr>
-        <w:t>експертизи, які характеризують використання паливно – енергетичних ресурсів</w:t>
+        <w:t xml:space="preserve">експертизи, які характеризують використання </w:t>
+      </w:r>
+      <w:proofErr w:type="spellStart"/>
+      <w:r>
+        <w:rPr>
+          <w:rFonts w:ascii="Times New Roman" w:hAnsi="Times New Roman" w:cs="Times New Roman"/>
+          <w:sz w:val="28"/>
+          <w:szCs w:val="28"/>
+          <w:highlight w:val="green"/>
+        </w:rPr>
+        <w:t>паливно</w:t>
+      </w:r>
+      <w:proofErr w:type="spellEnd"/>
+      <w:r>
+        <w:rPr>
+          <w:rFonts w:ascii="Times New Roman" w:hAnsi="Times New Roman" w:cs="Times New Roman"/>
+          <w:sz w:val="28"/>
+          <w:szCs w:val="28"/>
+          <w:highlight w:val="green"/>
+        </w:rPr>
+        <w:t xml:space="preserve"> – енергетичних ресурсів</w:t>
       </w:r>
       <w:r>
         <w:rPr>
@@ -2493,14 +3006,25 @@
         </w:rPr>
         <w:t xml:space="preserve"> </w:t>
       </w:r>
-      <w:r>
-        <w:rPr>
-          <w:rFonts w:ascii="Times New Roman" w:hAnsi="Times New Roman" w:cs="Times New Roman"/>
-          <w:sz w:val="28"/>
-          <w:szCs w:val="28"/>
-          <w:highlight w:val="green"/>
-        </w:rPr>
-        <w:t>Мінпаливенерго. За розроблення та затвердження типових норм питомих</w:t>
+      <w:proofErr w:type="spellStart"/>
+      <w:r>
+        <w:rPr>
+          <w:rFonts w:ascii="Times New Roman" w:hAnsi="Times New Roman" w:cs="Times New Roman"/>
+          <w:sz w:val="28"/>
+          <w:szCs w:val="28"/>
+          <w:highlight w:val="green"/>
+        </w:rPr>
+        <w:t>Мінпаливенерго</w:t>
+      </w:r>
+      <w:proofErr w:type="spellEnd"/>
+      <w:r>
+        <w:rPr>
+          <w:rFonts w:ascii="Times New Roman" w:hAnsi="Times New Roman" w:cs="Times New Roman"/>
+          <w:sz w:val="28"/>
+          <w:szCs w:val="28"/>
+          <w:highlight w:val="green"/>
+        </w:rPr>
+        <w:t>. За розроблення та затвердження типових норм питомих</w:t>
       </w:r>
       <w:r>
         <w:rPr>
@@ -2529,6 +3053,7 @@
         </w:rPr>
         <w:t xml:space="preserve"> </w:t>
       </w:r>
+      <w:proofErr w:type="spellStart"/>
       <w:r>
         <w:rPr>
           <w:rFonts w:ascii="Times New Roman" w:hAnsi="Times New Roman" w:cs="Times New Roman"/>
@@ -2537,7 +3062,37 @@
           <w:highlight w:val="green"/>
         </w:rPr>
         <w:lastRenderedPageBreak/>
-        <w:t>енергоефективності та енергозбереження України (Держенергоефективності),</w:t>
+        <w:t>енергоефективності</w:t>
+      </w:r>
+      <w:proofErr w:type="spellEnd"/>
+      <w:r>
+        <w:rPr>
+          <w:rFonts w:ascii="Times New Roman" w:hAnsi="Times New Roman" w:cs="Times New Roman"/>
+          <w:sz w:val="28"/>
+          <w:szCs w:val="28"/>
+          <w:highlight w:val="green"/>
+        </w:rPr>
+        <w:t xml:space="preserve"> та енергозбереження України (</w:t>
+      </w:r>
+      <w:proofErr w:type="spellStart"/>
+      <w:r>
+        <w:rPr>
+          <w:rFonts w:ascii="Times New Roman" w:hAnsi="Times New Roman" w:cs="Times New Roman"/>
+          <w:sz w:val="28"/>
+          <w:szCs w:val="28"/>
+          <w:highlight w:val="green"/>
+        </w:rPr>
+        <w:t>Держенергоефективності</w:t>
+      </w:r>
+      <w:proofErr w:type="spellEnd"/>
+      <w:r>
+        <w:rPr>
+          <w:rFonts w:ascii="Times New Roman" w:hAnsi="Times New Roman" w:cs="Times New Roman"/>
+          <w:sz w:val="28"/>
+          <w:szCs w:val="28"/>
+          <w:highlight w:val="green"/>
+        </w:rPr>
+        <w:t>),</w:t>
       </w:r>
       <w:r>
         <w:rPr>
@@ -2868,7 +3423,27 @@
           <w:szCs w:val="28"/>
           <w:highlight w:val="green"/>
         </w:rPr>
-        <w:t>виконанням здійснюються Держенергоефективності України під час</w:t>
+        <w:t xml:space="preserve">виконанням здійснюються </w:t>
+      </w:r>
+      <w:proofErr w:type="spellStart"/>
+      <w:r>
+        <w:rPr>
+          <w:rFonts w:ascii="Times New Roman" w:hAnsi="Times New Roman" w:cs="Times New Roman"/>
+          <w:sz w:val="28"/>
+          <w:szCs w:val="28"/>
+          <w:highlight w:val="green"/>
+        </w:rPr>
+        <w:t>Держенергоефективності</w:t>
+      </w:r>
+      <w:proofErr w:type="spellEnd"/>
+      <w:r>
+        <w:rPr>
+          <w:rFonts w:ascii="Times New Roman" w:hAnsi="Times New Roman" w:cs="Times New Roman"/>
+          <w:sz w:val="28"/>
+          <w:szCs w:val="28"/>
+          <w:highlight w:val="green"/>
+        </w:rPr>
+        <w:t xml:space="preserve"> України під час</w:t>
       </w:r>
       <w:r>
         <w:rPr>
@@ -3036,8 +3611,19 @@
           <w:szCs w:val="28"/>
           <w:highlight w:val="green"/>
         </w:rPr>
-        <w:t>наповнення спеціального фонду на енергозберігаючі та енергоефективні</w:t>
-      </w:r>
+        <w:t xml:space="preserve">наповнення спеціального фонду на енергозберігаючі та </w:t>
+      </w:r>
+      <w:proofErr w:type="spellStart"/>
+      <w:r>
+        <w:rPr>
+          <w:rFonts w:ascii="Times New Roman" w:hAnsi="Times New Roman" w:cs="Times New Roman"/>
+          <w:sz w:val="28"/>
+          <w:szCs w:val="28"/>
+          <w:highlight w:val="green"/>
+        </w:rPr>
+        <w:t>енергоефективні</w:t>
+      </w:r>
+      <w:proofErr w:type="spellEnd"/>
       <w:r>
         <w:rPr>
           <w:rFonts w:ascii="Times New Roman" w:hAnsi="Times New Roman" w:cs="Times New Roman"/>
@@ -3112,7 +3698,31 @@
           <w:highlight w:val="green"/>
           <w:shd w:val="clear" w:color="auto" w:fill="FFFFFF"/>
         </w:rPr>
-        <w:t>включення енергоефективності до пріоритетних сфер, в яких здійснюється адаптація законодавства України до законодавства Європейського Союзу</w:t>
+        <w:t xml:space="preserve">включення </w:t>
+      </w:r>
+      <w:proofErr w:type="spellStart"/>
+      <w:r>
+        <w:rPr>
+          <w:rFonts w:ascii="Times New Roman" w:hAnsi="Times New Roman" w:cs="Times New Roman"/>
+          <w:color w:val="000000"/>
+          <w:sz w:val="28"/>
+          <w:szCs w:val="28"/>
+          <w:highlight w:val="green"/>
+          <w:shd w:val="clear" w:color="auto" w:fill="FFFFFF"/>
+        </w:rPr>
+        <w:t>енергоефективності</w:t>
+      </w:r>
+      <w:proofErr w:type="spellEnd"/>
+      <w:r>
+        <w:rPr>
+          <w:rFonts w:ascii="Times New Roman" w:hAnsi="Times New Roman" w:cs="Times New Roman"/>
+          <w:color w:val="000000"/>
+          <w:sz w:val="28"/>
+          <w:szCs w:val="28"/>
+          <w:highlight w:val="green"/>
+          <w:shd w:val="clear" w:color="auto" w:fill="FFFFFF"/>
+        </w:rPr>
+        <w:t xml:space="preserve"> до пріоритетних сфер, в яких здійснюється адаптація законодавства України до законодавства Європейського Союзу</w:t>
       </w:r>
     </w:p>
     <w:p>
@@ -3170,7 +3780,47 @@
           <w:szCs w:val="28"/>
           <w:highlight w:val="green"/>
         </w:rPr>
-        <w:t>розроблення з урахуванням положень acquis communautaire та внести на розгляд Верховної Ради України законопроекти щодо:</w:t>
+        <w:t xml:space="preserve">розроблення з урахуванням положень </w:t>
+      </w:r>
+      <w:proofErr w:type="spellStart"/>
+      <w:r>
+        <w:rPr>
+          <w:color w:val="000000"/>
+          <w:sz w:val="28"/>
+          <w:szCs w:val="28"/>
+          <w:highlight w:val="green"/>
+        </w:rPr>
+        <w:t>acquis</w:t>
+      </w:r>
+      <w:proofErr w:type="spellEnd"/>
+      <w:r>
+        <w:rPr>
+          <w:color w:val="000000"/>
+          <w:sz w:val="28"/>
+          <w:szCs w:val="28"/>
+          <w:highlight w:val="green"/>
+        </w:rPr>
+        <w:t xml:space="preserve"> </w:t>
+      </w:r>
+      <w:proofErr w:type="spellStart"/>
+      <w:r>
+        <w:rPr>
+          <w:color w:val="000000"/>
+          <w:sz w:val="28"/>
+          <w:szCs w:val="28"/>
+          <w:highlight w:val="green"/>
+        </w:rPr>
+        <w:t>communautaire</w:t>
+      </w:r>
+      <w:proofErr w:type="spellEnd"/>
+      <w:r>
+        <w:rPr>
+          <w:color w:val="000000"/>
+          <w:sz w:val="28"/>
+          <w:szCs w:val="28"/>
+          <w:highlight w:val="green"/>
+        </w:rPr>
+        <w:t xml:space="preserve"> та внести на розгляд Верховної Ради України законопроекти щодо:</w:t>
       </w:r>
     </w:p>
     <w:p>
@@ -3262,7 +3912,27 @@
           <w:szCs w:val="28"/>
           <w:highlight w:val="green"/>
         </w:rPr>
-        <w:t>розроблення та затвердження державних цільових програм з питань енергоефективності, зокрема щодо:</w:t>
+        <w:t xml:space="preserve">розроблення та затвердження державних цільових програм з питань </w:t>
+      </w:r>
+      <w:proofErr w:type="spellStart"/>
+      <w:r>
+        <w:rPr>
+          <w:color w:val="000000"/>
+          <w:sz w:val="28"/>
+          <w:szCs w:val="28"/>
+          <w:highlight w:val="green"/>
+        </w:rPr>
+        <w:t>енергоефективності</w:t>
+      </w:r>
+      <w:proofErr w:type="spellEnd"/>
+      <w:r>
+        <w:rPr>
+          <w:color w:val="000000"/>
+          <w:sz w:val="28"/>
+          <w:szCs w:val="28"/>
+          <w:highlight w:val="green"/>
+        </w:rPr>
+        <w:t>, зокрема щодо:</w:t>
       </w:r>
     </w:p>
     <w:p>
@@ -3317,7 +3987,27 @@
           <w:szCs w:val="28"/>
           <w:highlight w:val="green"/>
         </w:rPr>
-        <w:t>стимулювання енергоефективності в усіх сферах економіки України (транспорт, виробництво та постачання енергії, житлово-комунальне господарство, будівництво, промисловість тощо);</w:t>
+        <w:t xml:space="preserve">стимулювання </w:t>
+      </w:r>
+      <w:proofErr w:type="spellStart"/>
+      <w:r>
+        <w:rPr>
+          <w:color w:val="000000"/>
+          <w:sz w:val="28"/>
+          <w:szCs w:val="28"/>
+          <w:highlight w:val="green"/>
+        </w:rPr>
+        <w:t>енергоефективності</w:t>
+      </w:r>
+      <w:proofErr w:type="spellEnd"/>
+      <w:r>
+        <w:rPr>
+          <w:color w:val="000000"/>
+          <w:sz w:val="28"/>
+          <w:szCs w:val="28"/>
+          <w:highlight w:val="green"/>
+        </w:rPr>
+        <w:t xml:space="preserve"> в усіх сферах економіки України (транспорт, виробництво та постачання енергії, житлово-комунальне господарство, будівництво, промисловість тощо);</w:t>
       </w:r>
     </w:p>
     <w:p>
@@ -3344,7 +4034,27 @@
           <w:szCs w:val="28"/>
           <w:highlight w:val="green"/>
         </w:rPr>
-        <w:t>стандартизації та розроблення технічних регламентів у сфері енергоефективності на 2009-2010 роки, в якій, зокрема, передбачити опрацювання переліку, прийняття та перегляд стандартів, технічних регламентів і кодексів усталеної практики для всіх сфер економіки;</w:t>
+        <w:t xml:space="preserve">стандартизації та розроблення технічних регламентів у сфері </w:t>
+      </w:r>
+      <w:proofErr w:type="spellStart"/>
+      <w:r>
+        <w:rPr>
+          <w:color w:val="000000"/>
+          <w:sz w:val="28"/>
+          <w:szCs w:val="28"/>
+          <w:highlight w:val="green"/>
+        </w:rPr>
+        <w:t>енергоефективності</w:t>
+      </w:r>
+      <w:proofErr w:type="spellEnd"/>
+      <w:r>
+        <w:rPr>
+          <w:color w:val="000000"/>
+          <w:sz w:val="28"/>
+          <w:szCs w:val="28"/>
+          <w:highlight w:val="green"/>
+        </w:rPr>
+        <w:t xml:space="preserve"> на 2009-2010 роки, в якій, зокрема, передбачити опрацювання переліку, прийняття та перегляд стандартів, технічних регламентів і кодексів усталеної практики для всіх сфер економіки;</w:t>
       </w:r>
     </w:p>
     <w:p>
@@ -3425,7 +4135,47 @@
           <w:szCs w:val="28"/>
           <w:highlight w:val="green"/>
         </w:rPr>
-        <w:t xml:space="preserve"> уточнення з урахуванням Концептуальних засад державної політики щодо забезпечення ефективного використання паливно-енергетичних ресурсів (енергоефективності) завдань та повноважень центральних і місцевих органів виконавчої влади у сфері реалізації державної політики щодо енергоефективності;</w:t>
+        <w:t xml:space="preserve"> уточнення з урахуванням Концептуальних засад державної політики щодо забезпечення ефективного використання паливно-енергетичних ресурсів (</w:t>
+      </w:r>
+      <w:proofErr w:type="spellStart"/>
+      <w:r>
+        <w:rPr>
+          <w:color w:val="000000"/>
+          <w:sz w:val="28"/>
+          <w:szCs w:val="28"/>
+          <w:highlight w:val="green"/>
+        </w:rPr>
+        <w:t>енергоефективності</w:t>
+      </w:r>
+      <w:proofErr w:type="spellEnd"/>
+      <w:r>
+        <w:rPr>
+          <w:color w:val="000000"/>
+          <w:sz w:val="28"/>
+          <w:szCs w:val="28"/>
+          <w:highlight w:val="green"/>
+        </w:rPr>
+        <w:t xml:space="preserve">) завдань та повноважень центральних і місцевих органів виконавчої влади у сфері реалізації державної політики щодо </w:t>
+      </w:r>
+      <w:proofErr w:type="spellStart"/>
+      <w:r>
+        <w:rPr>
+          <w:color w:val="000000"/>
+          <w:sz w:val="28"/>
+          <w:szCs w:val="28"/>
+          <w:highlight w:val="green"/>
+        </w:rPr>
+        <w:t>енергоефективності</w:t>
+      </w:r>
+      <w:proofErr w:type="spellEnd"/>
+      <w:r>
+        <w:rPr>
+          <w:color w:val="000000"/>
+          <w:sz w:val="28"/>
+          <w:szCs w:val="28"/>
+          <w:highlight w:val="green"/>
+        </w:rPr>
+        <w:t>;</w:t>
       </w:r>
     </w:p>
     <w:p>
@@ -3452,7 +4202,27 @@
           <w:szCs w:val="28"/>
           <w:highlight w:val="green"/>
         </w:rPr>
-        <w:t xml:space="preserve"> утворення державної системи моніторингу показників енергоефективності;</w:t>
+        <w:t xml:space="preserve"> утворення державної системи моніторингу показників </w:t>
+      </w:r>
+      <w:proofErr w:type="spellStart"/>
+      <w:r>
+        <w:rPr>
+          <w:color w:val="000000"/>
+          <w:sz w:val="28"/>
+          <w:szCs w:val="28"/>
+          <w:highlight w:val="green"/>
+        </w:rPr>
+        <w:t>енергоефективності</w:t>
+      </w:r>
+      <w:proofErr w:type="spellEnd"/>
+      <w:r>
+        <w:rPr>
+          <w:color w:val="000000"/>
+          <w:sz w:val="28"/>
+          <w:szCs w:val="28"/>
+          <w:highlight w:val="green"/>
+        </w:rPr>
+        <w:t>;</w:t>
       </w:r>
     </w:p>
     <w:p>
@@ -3479,7 +4249,27 @@
           <w:szCs w:val="28"/>
           <w:highlight w:val="green"/>
         </w:rPr>
-        <w:t xml:space="preserve"> затвердження плану заходів з підвищення кваліфікації та перепідготовки працівників органів виконавчої влади та місцевого самоврядування за напрямом енергозбереження та енергоефективності;</w:t>
+        <w:t xml:space="preserve"> затвердження плану заходів з підвищення кваліфікації та перепідготовки працівників органів виконавчої влади та місцевого самоврядування за напрямом енергозбереження та </w:t>
+      </w:r>
+      <w:proofErr w:type="spellStart"/>
+      <w:r>
+        <w:rPr>
+          <w:color w:val="000000"/>
+          <w:sz w:val="28"/>
+          <w:szCs w:val="28"/>
+          <w:highlight w:val="green"/>
+        </w:rPr>
+        <w:t>енергоефективності</w:t>
+      </w:r>
+      <w:proofErr w:type="spellEnd"/>
+      <w:r>
+        <w:rPr>
+          <w:color w:val="000000"/>
+          <w:sz w:val="28"/>
+          <w:szCs w:val="28"/>
+          <w:highlight w:val="green"/>
+        </w:rPr>
+        <w:t>;</w:t>
       </w:r>
     </w:p>
     <w:p>
@@ -4138,8 +4928,2349 @@
           <w:rFonts w:ascii="Times New Roman" w:hAnsi="Times New Roman" w:cs="Times New Roman"/>
           <w:sz w:val="28"/>
           <w:szCs w:val="28"/>
-        </w:rPr>
-      </w:pPr>
+          <w:lang w:val="en-US"/>
+        </w:rPr>
+      </w:pPr>
+    </w:p>
+    <w:p>
+      <w:pPr>
+        <w:autoSpaceDE w:val="0"/>
+        <w:autoSpaceDN w:val="0"/>
+        <w:adjustRightInd w:val="0"/>
+        <w:spacing w:after="0" w:line="240" w:lineRule="auto"/>
+        <w:rPr>
+          <w:rFonts w:ascii="Times New Roman" w:hAnsi="Times New Roman" w:cs="Times New Roman"/>
+          <w:sz w:val="28"/>
+          <w:szCs w:val="28"/>
+          <w:highlight w:val="green"/>
+        </w:rPr>
+      </w:pPr>
+      <w:r>
+        <w:rPr>
+          <w:rFonts w:ascii="Times New Roman" w:hAnsi="Times New Roman" w:cs="Times New Roman"/>
+          <w:sz w:val="28"/>
+          <w:szCs w:val="28"/>
+          <w:highlight w:val="green"/>
+        </w:rPr>
+        <w:t>Виходячи з досвіду</w:t>
+      </w:r>
+      <w:r>
+        <w:rPr>
+          <w:rFonts w:ascii="Times New Roman" w:hAnsi="Times New Roman" w:cs="Times New Roman"/>
+          <w:sz w:val="28"/>
+          <w:szCs w:val="28"/>
+          <w:highlight w:val="green"/>
+        </w:rPr>
+        <w:t xml:space="preserve"> нормування питомих витрат палива та енергії, яке</w:t>
+      </w:r>
+    </w:p>
+    <w:p>
+      <w:pPr>
+        <w:autoSpaceDE w:val="0"/>
+        <w:autoSpaceDN w:val="0"/>
+        <w:adjustRightInd w:val="0"/>
+        <w:spacing w:after="0" w:line="240" w:lineRule="auto"/>
+        <w:rPr>
+          <w:rFonts w:ascii="Times New Roman" w:hAnsi="Times New Roman" w:cs="Times New Roman"/>
+          <w:sz w:val="28"/>
+          <w:szCs w:val="28"/>
+          <w:highlight w:val="green"/>
+        </w:rPr>
+      </w:pPr>
+      <w:r>
+        <w:rPr>
+          <w:rFonts w:ascii="Times New Roman" w:hAnsi="Times New Roman" w:cs="Times New Roman"/>
+          <w:sz w:val="28"/>
+          <w:szCs w:val="28"/>
+          <w:highlight w:val="green"/>
+        </w:rPr>
+        <w:t>здійснювалось у СРСР а також результати нормування енергоспоживання,</w:t>
+      </w:r>
+    </w:p>
+    <w:p>
+      <w:pPr>
+        <w:autoSpaceDE w:val="0"/>
+        <w:autoSpaceDN w:val="0"/>
+        <w:adjustRightInd w:val="0"/>
+        <w:spacing w:after="0" w:line="240" w:lineRule="auto"/>
+        <w:rPr>
+          <w:rFonts w:ascii="Times New Roman" w:hAnsi="Times New Roman" w:cs="Times New Roman"/>
+          <w:sz w:val="28"/>
+          <w:szCs w:val="28"/>
+        </w:rPr>
+      </w:pPr>
+      <w:r>
+        <w:rPr>
+          <w:rFonts w:ascii="Times New Roman" w:hAnsi="Times New Roman" w:cs="Times New Roman"/>
+          <w:sz w:val="28"/>
+          <w:szCs w:val="28"/>
+          <w:highlight w:val="green"/>
+        </w:rPr>
+        <w:t>які було одержано</w:t>
+      </w:r>
+      <w:r>
+        <w:rPr>
+          <w:rFonts w:ascii="Times New Roman" w:hAnsi="Times New Roman" w:cs="Times New Roman"/>
+          <w:sz w:val="28"/>
+          <w:szCs w:val="28"/>
+          <w:highlight w:val="green"/>
+        </w:rPr>
+        <w:t xml:space="preserve"> протягом останніх років в Україні, можна стверджувати, що діюча</w:t>
+      </w:r>
+      <w:r>
+        <w:rPr>
+          <w:rFonts w:ascii="Times New Roman" w:hAnsi="Times New Roman" w:cs="Times New Roman"/>
+          <w:sz w:val="28"/>
+          <w:szCs w:val="28"/>
+          <w:highlight w:val="green"/>
+        </w:rPr>
+        <w:t xml:space="preserve"> </w:t>
+      </w:r>
+      <w:r>
+        <w:rPr>
+          <w:rFonts w:ascii="Times New Roman" w:hAnsi="Times New Roman" w:cs="Times New Roman"/>
+          <w:sz w:val="28"/>
+          <w:szCs w:val="28"/>
+          <w:highlight w:val="green"/>
+        </w:rPr>
+        <w:t>система нормування питомих витрат ПЕ</w:t>
+      </w:r>
+      <w:r>
+        <w:rPr>
+          <w:rFonts w:ascii="Times New Roman" w:hAnsi="Times New Roman" w:cs="Times New Roman"/>
+          <w:sz w:val="28"/>
+          <w:szCs w:val="28"/>
+          <w:highlight w:val="green"/>
+        </w:rPr>
+        <w:t>Р є недосконалою і можна перерахувати низку суттєвих недоліків</w:t>
+      </w:r>
+      <w:r>
+        <w:rPr>
+          <w:rFonts w:ascii="Times New Roman" w:hAnsi="Times New Roman" w:cs="Times New Roman"/>
+          <w:sz w:val="28"/>
+          <w:szCs w:val="28"/>
+          <w:highlight w:val="green"/>
+        </w:rPr>
+        <w:t>, що не</w:t>
+      </w:r>
+      <w:r>
+        <w:rPr>
+          <w:rFonts w:ascii="Times New Roman" w:hAnsi="Times New Roman" w:cs="Times New Roman"/>
+          <w:sz w:val="28"/>
+          <w:szCs w:val="28"/>
+          <w:highlight w:val="green"/>
+        </w:rPr>
+        <w:t xml:space="preserve"> </w:t>
+      </w:r>
+      <w:r>
+        <w:rPr>
+          <w:rFonts w:ascii="Times New Roman" w:hAnsi="Times New Roman" w:cs="Times New Roman"/>
+          <w:sz w:val="28"/>
+          <w:szCs w:val="28"/>
+          <w:highlight w:val="green"/>
+        </w:rPr>
+        <w:t xml:space="preserve">дозволяють вважати встановленні норми достатньо </w:t>
+      </w:r>
+      <w:r>
+        <w:rPr>
+          <w:rFonts w:ascii="Times New Roman" w:hAnsi="Times New Roman" w:cs="Times New Roman"/>
+          <w:sz w:val="28"/>
+          <w:szCs w:val="28"/>
+          <w:highlight w:val="green"/>
+        </w:rPr>
+        <w:t>ефективними</w:t>
+      </w:r>
+      <w:r>
+        <w:rPr>
+          <w:rFonts w:ascii="Times New Roman" w:hAnsi="Times New Roman" w:cs="Times New Roman"/>
+          <w:sz w:val="28"/>
+          <w:szCs w:val="28"/>
+          <w:highlight w:val="green"/>
+        </w:rPr>
+        <w:t xml:space="preserve"> та</w:t>
+      </w:r>
+      <w:r>
+        <w:rPr>
+          <w:rFonts w:ascii="Times New Roman" w:hAnsi="Times New Roman" w:cs="Times New Roman"/>
+          <w:sz w:val="28"/>
+          <w:szCs w:val="28"/>
+          <w:highlight w:val="green"/>
+        </w:rPr>
+        <w:t xml:space="preserve"> діючими</w:t>
+      </w:r>
+      <w:r>
+        <w:rPr>
+          <w:rFonts w:ascii="Times New Roman" w:hAnsi="Times New Roman" w:cs="Times New Roman"/>
+          <w:sz w:val="28"/>
+          <w:szCs w:val="28"/>
+          <w:highlight w:val="green"/>
+        </w:rPr>
+        <w:t>.</w:t>
+      </w:r>
+    </w:p>
+    <w:p>
+      <w:pPr>
+        <w:autoSpaceDE w:val="0"/>
+        <w:autoSpaceDN w:val="0"/>
+        <w:adjustRightInd w:val="0"/>
+        <w:spacing w:after="0" w:line="240" w:lineRule="auto"/>
+        <w:rPr>
+          <w:rFonts w:ascii="Times New Roman" w:hAnsi="Times New Roman" w:cs="Times New Roman"/>
+          <w:sz w:val="28"/>
+          <w:szCs w:val="28"/>
+        </w:rPr>
+      </w:pPr>
+    </w:p>
+    <w:p>
+      <w:pPr>
+        <w:autoSpaceDE w:val="0"/>
+        <w:autoSpaceDN w:val="0"/>
+        <w:adjustRightInd w:val="0"/>
+        <w:spacing w:after="0" w:line="240" w:lineRule="auto"/>
+        <w:rPr>
+          <w:rFonts w:ascii="Times New Roman" w:hAnsi="Times New Roman" w:cs="Times New Roman"/>
+          <w:sz w:val="28"/>
+          <w:szCs w:val="28"/>
+          <w:highlight w:val="green"/>
+        </w:rPr>
+      </w:pPr>
+      <w:r>
+        <w:rPr>
+          <w:rFonts w:ascii="Times New Roman" w:hAnsi="Times New Roman" w:cs="Times New Roman"/>
+          <w:sz w:val="28"/>
+          <w:szCs w:val="28"/>
+          <w:highlight w:val="green"/>
+        </w:rPr>
+        <w:t>Незважаючи на різноманітність видів норм витрати енергії, до всіх без винятку</w:t>
+      </w:r>
+      <w:r>
+        <w:rPr>
+          <w:rFonts w:ascii="Times New Roman" w:hAnsi="Times New Roman" w:cs="Times New Roman"/>
+          <w:sz w:val="28"/>
+          <w:szCs w:val="28"/>
+          <w:highlight w:val="green"/>
+        </w:rPr>
+        <w:t xml:space="preserve"> </w:t>
+      </w:r>
+      <w:r>
+        <w:rPr>
+          <w:rFonts w:ascii="Times New Roman" w:hAnsi="Times New Roman" w:cs="Times New Roman"/>
+          <w:sz w:val="28"/>
+          <w:szCs w:val="28"/>
+          <w:highlight w:val="green"/>
+        </w:rPr>
+        <w:t>норм ставляться практично однакові вимоги. Основні з цих вимог свідчать, що</w:t>
+      </w:r>
+      <w:r>
+        <w:rPr>
+          <w:rFonts w:ascii="Times New Roman" w:hAnsi="Times New Roman" w:cs="Times New Roman"/>
+          <w:sz w:val="28"/>
+          <w:szCs w:val="28"/>
+          <w:highlight w:val="green"/>
+        </w:rPr>
+        <w:t xml:space="preserve"> </w:t>
+      </w:r>
+      <w:r>
+        <w:rPr>
+          <w:rFonts w:ascii="Times New Roman" w:hAnsi="Times New Roman" w:cs="Times New Roman"/>
+          <w:sz w:val="28"/>
+          <w:szCs w:val="28"/>
+          <w:highlight w:val="green"/>
+        </w:rPr>
+        <w:t>норми питомої витрати енергій повинні:</w:t>
+      </w:r>
+    </w:p>
+    <w:p>
+      <w:pPr>
+        <w:pStyle w:val="a5"/>
+        <w:numPr>
+          <w:ilvl w:val="1"/>
+          <w:numId w:val="3"/>
+        </w:numPr>
+        <w:autoSpaceDE w:val="0"/>
+        <w:autoSpaceDN w:val="0"/>
+        <w:adjustRightInd w:val="0"/>
+        <w:spacing w:after="0" w:line="240" w:lineRule="auto"/>
+        <w:ind w:left="1276" w:hanging="425"/>
+        <w:rPr>
+          <w:rFonts w:ascii="Times New Roman" w:hAnsi="Times New Roman" w:cs="Times New Roman"/>
+          <w:sz w:val="28"/>
+          <w:szCs w:val="28"/>
+          <w:highlight w:val="green"/>
+        </w:rPr>
+      </w:pPr>
+      <w:r>
+        <w:rPr>
+          <w:rFonts w:ascii="Times New Roman" w:hAnsi="Times New Roman" w:cs="Times New Roman"/>
+          <w:sz w:val="28"/>
+          <w:szCs w:val="28"/>
+          <w:highlight w:val="green"/>
+        </w:rPr>
+        <w:t>бути технічно й економічно обґрунтованими;</w:t>
+      </w:r>
+    </w:p>
+    <w:p>
+      <w:pPr>
+        <w:pStyle w:val="a5"/>
+        <w:numPr>
+          <w:ilvl w:val="1"/>
+          <w:numId w:val="3"/>
+        </w:numPr>
+        <w:autoSpaceDE w:val="0"/>
+        <w:autoSpaceDN w:val="0"/>
+        <w:adjustRightInd w:val="0"/>
+        <w:spacing w:after="0" w:line="240" w:lineRule="auto"/>
+        <w:ind w:left="1276" w:hanging="425"/>
+        <w:rPr>
+          <w:rFonts w:ascii="Times New Roman" w:hAnsi="Times New Roman" w:cs="Times New Roman"/>
+          <w:sz w:val="28"/>
+          <w:szCs w:val="28"/>
+          <w:highlight w:val="green"/>
+        </w:rPr>
+      </w:pPr>
+      <w:r>
+        <w:rPr>
+          <w:rFonts w:ascii="Times New Roman" w:hAnsi="Times New Roman" w:cs="Times New Roman"/>
+          <w:sz w:val="28"/>
+          <w:szCs w:val="28"/>
+          <w:highlight w:val="green"/>
+        </w:rPr>
+        <w:t>розроблятися на єдиній методичній основі для всіх рівнів пл</w:t>
+      </w:r>
+      <w:r>
+        <w:rPr>
+          <w:rFonts w:ascii="Times New Roman" w:hAnsi="Times New Roman" w:cs="Times New Roman"/>
+          <w:sz w:val="28"/>
+          <w:szCs w:val="28"/>
+          <w:highlight w:val="green"/>
+        </w:rPr>
+        <w:t xml:space="preserve">анування і для </w:t>
+      </w:r>
+      <w:r>
+        <w:rPr>
+          <w:rFonts w:ascii="Times New Roman" w:hAnsi="Times New Roman" w:cs="Times New Roman"/>
+          <w:sz w:val="28"/>
+          <w:szCs w:val="28"/>
+          <w:highlight w:val="green"/>
+        </w:rPr>
+        <w:t>всієї номенклатури виробленої продукції, видів робіт, що виконуються в тій або</w:t>
+      </w:r>
+      <w:r>
+        <w:rPr>
+          <w:rFonts w:ascii="Times New Roman" w:hAnsi="Times New Roman" w:cs="Times New Roman"/>
+          <w:sz w:val="28"/>
+          <w:szCs w:val="28"/>
+          <w:highlight w:val="green"/>
+        </w:rPr>
+        <w:t xml:space="preserve"> </w:t>
+      </w:r>
+      <w:r>
+        <w:rPr>
+          <w:rFonts w:ascii="Times New Roman" w:hAnsi="Times New Roman" w:cs="Times New Roman"/>
+          <w:sz w:val="28"/>
+          <w:szCs w:val="28"/>
+          <w:highlight w:val="green"/>
+        </w:rPr>
+        <w:t>іншій галузі;</w:t>
+      </w:r>
+    </w:p>
+    <w:p>
+      <w:pPr>
+        <w:pStyle w:val="a5"/>
+        <w:numPr>
+          <w:ilvl w:val="1"/>
+          <w:numId w:val="3"/>
+        </w:numPr>
+        <w:autoSpaceDE w:val="0"/>
+        <w:autoSpaceDN w:val="0"/>
+        <w:adjustRightInd w:val="0"/>
+        <w:spacing w:after="0" w:line="240" w:lineRule="auto"/>
+        <w:ind w:left="1276" w:hanging="425"/>
+        <w:rPr>
+          <w:rFonts w:ascii="Times New Roman" w:hAnsi="Times New Roman" w:cs="Times New Roman"/>
+          <w:sz w:val="28"/>
+          <w:szCs w:val="28"/>
+          <w:highlight w:val="green"/>
+        </w:rPr>
+      </w:pPr>
+      <w:r>
+        <w:rPr>
+          <w:rFonts w:ascii="Times New Roman" w:hAnsi="Times New Roman" w:cs="Times New Roman"/>
+          <w:sz w:val="28"/>
+          <w:szCs w:val="28"/>
+          <w:highlight w:val="green"/>
+        </w:rPr>
+        <w:t>враховувати конкретні умови виробництва, досягнення науково-технічного</w:t>
+      </w:r>
+      <w:r>
+        <w:rPr>
+          <w:rFonts w:ascii="Times New Roman" w:hAnsi="Times New Roman" w:cs="Times New Roman"/>
+          <w:sz w:val="28"/>
+          <w:szCs w:val="28"/>
+          <w:highlight w:val="green"/>
+        </w:rPr>
+        <w:t xml:space="preserve"> </w:t>
+      </w:r>
+      <w:r>
+        <w:rPr>
+          <w:rFonts w:ascii="Times New Roman" w:hAnsi="Times New Roman" w:cs="Times New Roman"/>
+          <w:sz w:val="28"/>
+          <w:szCs w:val="28"/>
+          <w:highlight w:val="green"/>
+        </w:rPr>
+        <w:t>прогресу, а також плани організаційно-технічних заходів, спрямованих на</w:t>
+      </w:r>
+      <w:r>
+        <w:rPr>
+          <w:rFonts w:ascii="Times New Roman" w:hAnsi="Times New Roman" w:cs="Times New Roman"/>
+          <w:sz w:val="28"/>
+          <w:szCs w:val="28"/>
+          <w:highlight w:val="green"/>
+        </w:rPr>
+        <w:t xml:space="preserve"> </w:t>
+      </w:r>
+      <w:r>
+        <w:rPr>
+          <w:rFonts w:ascii="Times New Roman" w:hAnsi="Times New Roman" w:cs="Times New Roman"/>
+          <w:sz w:val="28"/>
+          <w:szCs w:val="28"/>
+          <w:highlight w:val="green"/>
+        </w:rPr>
+        <w:t>підвищення ефективності використання енергії;</w:t>
+      </w:r>
+    </w:p>
+    <w:p>
+      <w:pPr>
+        <w:pStyle w:val="a5"/>
+        <w:numPr>
+          <w:ilvl w:val="1"/>
+          <w:numId w:val="3"/>
+        </w:numPr>
+        <w:autoSpaceDE w:val="0"/>
+        <w:autoSpaceDN w:val="0"/>
+        <w:adjustRightInd w:val="0"/>
+        <w:spacing w:after="0" w:line="240" w:lineRule="auto"/>
+        <w:ind w:left="1276" w:hanging="425"/>
+        <w:rPr>
+          <w:rFonts w:ascii="Times New Roman" w:hAnsi="Times New Roman" w:cs="Times New Roman"/>
+          <w:sz w:val="28"/>
+          <w:szCs w:val="28"/>
+          <w:highlight w:val="green"/>
+        </w:rPr>
+      </w:pPr>
+      <w:r>
+        <w:rPr>
+          <w:rFonts w:ascii="Times New Roman" w:hAnsi="Times New Roman" w:cs="Times New Roman"/>
+          <w:sz w:val="28"/>
+          <w:szCs w:val="28"/>
+          <w:highlight w:val="green"/>
+        </w:rPr>
+        <w:t>систематично переглядатися з урахуванням зміни техніки, технології та</w:t>
+      </w:r>
+      <w:r>
+        <w:rPr>
+          <w:rFonts w:ascii="Times New Roman" w:hAnsi="Times New Roman" w:cs="Times New Roman"/>
+          <w:sz w:val="28"/>
+          <w:szCs w:val="28"/>
+          <w:highlight w:val="green"/>
+        </w:rPr>
+        <w:t xml:space="preserve"> </w:t>
+      </w:r>
+      <w:r>
+        <w:rPr>
+          <w:rFonts w:ascii="Times New Roman" w:hAnsi="Times New Roman" w:cs="Times New Roman"/>
+          <w:sz w:val="28"/>
+          <w:szCs w:val="28"/>
+          <w:highlight w:val="green"/>
+        </w:rPr>
+        <w:t>організації виробництва, технічного стану технологічного й енергетичного</w:t>
+      </w:r>
+      <w:r>
+        <w:rPr>
+          <w:rFonts w:ascii="Times New Roman" w:hAnsi="Times New Roman" w:cs="Times New Roman"/>
+          <w:sz w:val="28"/>
+          <w:szCs w:val="28"/>
+          <w:highlight w:val="green"/>
+        </w:rPr>
+        <w:t xml:space="preserve"> </w:t>
+      </w:r>
+      <w:r>
+        <w:rPr>
+          <w:rFonts w:ascii="Times New Roman" w:hAnsi="Times New Roman" w:cs="Times New Roman"/>
+          <w:sz w:val="28"/>
+          <w:szCs w:val="28"/>
+          <w:highlight w:val="green"/>
+        </w:rPr>
+        <w:t>обладнання та інших чинників, що впливають на споживання енергії;</w:t>
+      </w:r>
+    </w:p>
+    <w:p>
+      <w:pPr>
+        <w:pStyle w:val="a5"/>
+        <w:numPr>
+          <w:ilvl w:val="1"/>
+          <w:numId w:val="3"/>
+        </w:numPr>
+        <w:autoSpaceDE w:val="0"/>
+        <w:autoSpaceDN w:val="0"/>
+        <w:adjustRightInd w:val="0"/>
+        <w:spacing w:after="0" w:line="240" w:lineRule="auto"/>
+        <w:ind w:left="1276" w:hanging="425"/>
+        <w:rPr>
+          <w:rFonts w:ascii="Times New Roman" w:hAnsi="Times New Roman" w:cs="Times New Roman"/>
+          <w:sz w:val="28"/>
+          <w:szCs w:val="28"/>
+          <w:highlight w:val="green"/>
+        </w:rPr>
+      </w:pPr>
+      <w:r>
+        <w:rPr>
+          <w:rFonts w:ascii="Times New Roman" w:hAnsi="Times New Roman" w:cs="Times New Roman"/>
+          <w:sz w:val="28"/>
+          <w:szCs w:val="28"/>
+          <w:highlight w:val="green"/>
+        </w:rPr>
+        <w:t>сприяти максимальній мобілізації внутрішніх резервів економії енергії,</w:t>
+      </w:r>
+      <w:r>
+        <w:rPr>
+          <w:rFonts w:ascii="Times New Roman" w:hAnsi="Times New Roman" w:cs="Times New Roman"/>
+          <w:sz w:val="28"/>
+          <w:szCs w:val="28"/>
+          <w:highlight w:val="green"/>
+        </w:rPr>
+        <w:t xml:space="preserve"> </w:t>
+      </w:r>
+      <w:r>
+        <w:rPr>
+          <w:rFonts w:ascii="Times New Roman" w:hAnsi="Times New Roman" w:cs="Times New Roman"/>
+          <w:sz w:val="28"/>
+          <w:szCs w:val="28"/>
+          <w:highlight w:val="green"/>
+        </w:rPr>
+        <w:t>підвищення ефективності її використання.</w:t>
+      </w:r>
+      <w:r>
+        <w:rPr>
+          <w:rFonts w:ascii="Times New Roman" w:hAnsi="Times New Roman" w:cs="Times New Roman"/>
+          <w:sz w:val="28"/>
+          <w:szCs w:val="28"/>
+          <w:highlight w:val="green"/>
+        </w:rPr>
+        <w:t>[</w:t>
+      </w:r>
+      <w:r>
+        <w:rPr>
+          <w:rFonts w:ascii="Times New Roman" w:hAnsi="Times New Roman" w:cs="Times New Roman"/>
+          <w:sz w:val="28"/>
+          <w:szCs w:val="28"/>
+          <w:highlight w:val="green"/>
+          <w:lang w:val="en-US"/>
+        </w:rPr>
+        <w:t>AAA</w:t>
+      </w:r>
+      <w:r>
+        <w:rPr>
+          <w:rFonts w:ascii="Times New Roman" w:hAnsi="Times New Roman" w:cs="Times New Roman"/>
+          <w:sz w:val="28"/>
+          <w:szCs w:val="28"/>
+          <w:highlight w:val="green"/>
+        </w:rPr>
+        <w:t>]</w:t>
+      </w:r>
+    </w:p>
+    <w:p>
+      <w:pPr>
+        <w:autoSpaceDE w:val="0"/>
+        <w:autoSpaceDN w:val="0"/>
+        <w:adjustRightInd w:val="0"/>
+        <w:spacing w:after="0" w:line="240" w:lineRule="auto"/>
+        <w:rPr>
+          <w:rFonts w:ascii="Times New Roman" w:hAnsi="Times New Roman" w:cs="Times New Roman"/>
+          <w:sz w:val="28"/>
+          <w:szCs w:val="28"/>
+        </w:rPr>
+      </w:pPr>
+    </w:p>
+    <w:p>
+      <w:pPr>
+        <w:autoSpaceDE w:val="0"/>
+        <w:autoSpaceDN w:val="0"/>
+        <w:adjustRightInd w:val="0"/>
+        <w:spacing w:after="0" w:line="240" w:lineRule="auto"/>
+        <w:rPr>
+          <w:rFonts w:ascii="Times New Roman" w:hAnsi="Times New Roman" w:cs="Times New Roman"/>
+          <w:sz w:val="28"/>
+          <w:szCs w:val="28"/>
+        </w:rPr>
+      </w:pPr>
+      <w:r>
+        <w:rPr>
+          <w:rFonts w:ascii="Times New Roman" w:hAnsi="Times New Roman" w:cs="Times New Roman"/>
+          <w:sz w:val="28"/>
+          <w:szCs w:val="28"/>
+          <w:highlight w:val="green"/>
+        </w:rPr>
+        <w:t>Спираючись на ці вимоги</w:t>
+      </w:r>
+      <w:r>
+        <w:rPr>
+          <w:rFonts w:ascii="Times New Roman" w:hAnsi="Times New Roman" w:cs="Times New Roman"/>
+          <w:sz w:val="28"/>
+          <w:szCs w:val="28"/>
+          <w:highlight w:val="green"/>
+        </w:rPr>
+        <w:t xml:space="preserve"> було розглянуто певну частину діючих в Україні</w:t>
+      </w:r>
+      <w:r>
+        <w:rPr>
+          <w:rFonts w:ascii="Times New Roman" w:hAnsi="Times New Roman" w:cs="Times New Roman"/>
+          <w:sz w:val="28"/>
+          <w:szCs w:val="28"/>
+          <w:highlight w:val="green"/>
+        </w:rPr>
+        <w:t xml:space="preserve"> </w:t>
+      </w:r>
+      <w:r>
+        <w:rPr>
+          <w:rFonts w:ascii="Times New Roman" w:hAnsi="Times New Roman" w:cs="Times New Roman"/>
+          <w:sz w:val="28"/>
+          <w:szCs w:val="28"/>
+          <w:highlight w:val="green"/>
+        </w:rPr>
+        <w:t>методик встановлення норм питомих витрат електричної енергії, що</w:t>
+      </w:r>
+      <w:r>
+        <w:rPr>
+          <w:rFonts w:ascii="Times New Roman" w:hAnsi="Times New Roman" w:cs="Times New Roman"/>
+          <w:sz w:val="28"/>
+          <w:szCs w:val="28"/>
+          <w:highlight w:val="green"/>
+        </w:rPr>
+        <w:t xml:space="preserve"> </w:t>
+      </w:r>
+      <w:r>
+        <w:rPr>
+          <w:rFonts w:ascii="Times New Roman" w:hAnsi="Times New Roman" w:cs="Times New Roman"/>
+          <w:sz w:val="28"/>
+          <w:szCs w:val="28"/>
+          <w:highlight w:val="green"/>
+        </w:rPr>
+        <w:t>застосовуються у різних галузя</w:t>
+      </w:r>
+      <w:r>
+        <w:rPr>
+          <w:rFonts w:ascii="Times New Roman" w:hAnsi="Times New Roman" w:cs="Times New Roman"/>
+          <w:sz w:val="28"/>
+          <w:szCs w:val="28"/>
+          <w:highlight w:val="green"/>
+        </w:rPr>
+        <w:t>х суспільного виробництва [ААА</w:t>
+      </w:r>
+      <w:r>
+        <w:rPr>
+          <w:rFonts w:ascii="Times New Roman" w:hAnsi="Times New Roman" w:cs="Times New Roman"/>
+          <w:sz w:val="28"/>
+          <w:szCs w:val="28"/>
+          <w:highlight w:val="green"/>
+        </w:rPr>
+        <w:t>]</w:t>
+      </w:r>
+      <w:r>
+        <w:rPr>
+          <w:rFonts w:ascii="Times New Roman" w:hAnsi="Times New Roman" w:cs="Times New Roman"/>
+          <w:sz w:val="28"/>
+          <w:szCs w:val="28"/>
+          <w:highlight w:val="green"/>
+        </w:rPr>
+        <w:t>. За результатами</w:t>
+      </w:r>
+      <w:r>
+        <w:rPr>
+          <w:rFonts w:ascii="Times New Roman" w:hAnsi="Times New Roman" w:cs="Times New Roman"/>
+          <w:sz w:val="28"/>
+          <w:szCs w:val="28"/>
+          <w:highlight w:val="green"/>
+        </w:rPr>
+        <w:t xml:space="preserve"> аналізу можна стверджувати, що більшість з них мають </w:t>
+      </w:r>
+      <w:r>
+        <w:rPr>
+          <w:rFonts w:ascii="Times New Roman" w:hAnsi="Times New Roman" w:cs="Times New Roman"/>
+          <w:sz w:val="28"/>
+          <w:szCs w:val="28"/>
+          <w:highlight w:val="green"/>
+        </w:rPr>
+        <w:t>суттєві</w:t>
+      </w:r>
+      <w:r>
+        <w:rPr>
+          <w:rFonts w:ascii="Times New Roman" w:hAnsi="Times New Roman" w:cs="Times New Roman"/>
+          <w:sz w:val="28"/>
+          <w:szCs w:val="28"/>
+          <w:highlight w:val="green"/>
+        </w:rPr>
+        <w:t xml:space="preserve"> недоліків, які не дозволяють достатньо об’єктивно оцінювати </w:t>
+      </w:r>
+      <w:r>
+        <w:rPr>
+          <w:rFonts w:ascii="Times New Roman" w:hAnsi="Times New Roman" w:cs="Times New Roman"/>
+          <w:sz w:val="28"/>
+          <w:szCs w:val="28"/>
+          <w:highlight w:val="green"/>
+        </w:rPr>
+        <w:t>ефективність</w:t>
+      </w:r>
+      <w:r>
+        <w:rPr>
+          <w:rFonts w:ascii="Times New Roman" w:hAnsi="Times New Roman" w:cs="Times New Roman"/>
+          <w:sz w:val="28"/>
+          <w:szCs w:val="28"/>
+          <w:highlight w:val="green"/>
+        </w:rPr>
+        <w:t xml:space="preserve"> використання електричної енергії у виробничій сфері.</w:t>
+      </w:r>
+    </w:p>
+    <w:p>
+      <w:pPr>
+        <w:autoSpaceDE w:val="0"/>
+        <w:autoSpaceDN w:val="0"/>
+        <w:adjustRightInd w:val="0"/>
+        <w:spacing w:after="0" w:line="240" w:lineRule="auto"/>
+        <w:rPr>
+          <w:rFonts w:ascii="Times New Roman" w:hAnsi="Times New Roman" w:cs="Times New Roman"/>
+          <w:sz w:val="28"/>
+          <w:szCs w:val="28"/>
+        </w:rPr>
+      </w:pPr>
+    </w:p>
+    <w:p>
+      <w:pPr>
+        <w:autoSpaceDE w:val="0"/>
+        <w:autoSpaceDN w:val="0"/>
+        <w:adjustRightInd w:val="0"/>
+        <w:spacing w:after="0" w:line="240" w:lineRule="auto"/>
+        <w:rPr>
+          <w:rFonts w:ascii="Times New Roman" w:hAnsi="Times New Roman" w:cs="Times New Roman"/>
+          <w:sz w:val="28"/>
+          <w:szCs w:val="28"/>
+        </w:rPr>
+      </w:pPr>
+      <w:r>
+        <w:rPr>
+          <w:rFonts w:ascii="Times New Roman" w:hAnsi="Times New Roman" w:cs="Times New Roman"/>
+          <w:sz w:val="28"/>
+          <w:szCs w:val="28"/>
+        </w:rPr>
+        <w:t>Одним з основних недоліків діючих в Україні методик з нормування</w:t>
+      </w:r>
+    </w:p>
+    <w:p>
+      <w:pPr>
+        <w:autoSpaceDE w:val="0"/>
+        <w:autoSpaceDN w:val="0"/>
+        <w:adjustRightInd w:val="0"/>
+        <w:spacing w:after="0" w:line="240" w:lineRule="auto"/>
+        <w:rPr>
+          <w:rFonts w:ascii="Times New Roman" w:hAnsi="Times New Roman" w:cs="Times New Roman"/>
+          <w:sz w:val="28"/>
+          <w:szCs w:val="28"/>
+        </w:rPr>
+      </w:pPr>
+      <w:r>
+        <w:rPr>
+          <w:rFonts w:ascii="Times New Roman" w:hAnsi="Times New Roman" w:cs="Times New Roman"/>
+          <w:sz w:val="28"/>
+          <w:szCs w:val="28"/>
+        </w:rPr>
+        <w:t>питомих витрат ПЕР є те, що процес нормування ґрунтується на спробі</w:t>
+      </w:r>
+    </w:p>
+    <w:p>
+      <w:pPr>
+        <w:autoSpaceDE w:val="0"/>
+        <w:autoSpaceDN w:val="0"/>
+        <w:adjustRightInd w:val="0"/>
+        <w:spacing w:after="0" w:line="240" w:lineRule="auto"/>
+        <w:rPr>
+          <w:rFonts w:ascii="Times New Roman" w:hAnsi="Times New Roman" w:cs="Times New Roman"/>
+          <w:sz w:val="28"/>
+          <w:szCs w:val="28"/>
+        </w:rPr>
+      </w:pPr>
+      <w:r>
+        <w:rPr>
+          <w:rFonts w:ascii="Times New Roman" w:hAnsi="Times New Roman" w:cs="Times New Roman"/>
+          <w:sz w:val="28"/>
+          <w:szCs w:val="28"/>
+        </w:rPr>
+        <w:t>одержати річний енергобаланс відразу для підприємства, організації чи</w:t>
+      </w:r>
+    </w:p>
+    <w:p>
+      <w:pPr>
+        <w:autoSpaceDE w:val="0"/>
+        <w:autoSpaceDN w:val="0"/>
+        <w:adjustRightInd w:val="0"/>
+        <w:spacing w:after="0" w:line="240" w:lineRule="auto"/>
+        <w:rPr>
+          <w:rFonts w:ascii="Times New Roman" w:hAnsi="Times New Roman" w:cs="Times New Roman"/>
+          <w:sz w:val="28"/>
+          <w:szCs w:val="28"/>
+        </w:rPr>
+      </w:pPr>
+      <w:r>
+        <w:rPr>
+          <w:rFonts w:ascii="Times New Roman" w:hAnsi="Times New Roman" w:cs="Times New Roman"/>
+          <w:sz w:val="28"/>
+          <w:szCs w:val="28"/>
+        </w:rPr>
+        <w:t>установи в цілому. До того ж, доволі часто одержані результати намагаються</w:t>
+      </w:r>
+    </w:p>
+    <w:p>
+      <w:pPr>
+        <w:autoSpaceDE w:val="0"/>
+        <w:autoSpaceDN w:val="0"/>
+        <w:adjustRightInd w:val="0"/>
+        <w:spacing w:after="0" w:line="240" w:lineRule="auto"/>
+        <w:rPr>
+          <w:rFonts w:ascii="Times New Roman" w:hAnsi="Times New Roman" w:cs="Times New Roman"/>
+          <w:sz w:val="28"/>
+          <w:szCs w:val="28"/>
+        </w:rPr>
+      </w:pPr>
+      <w:r>
+        <w:rPr>
+          <w:rFonts w:ascii="Times New Roman" w:hAnsi="Times New Roman" w:cs="Times New Roman"/>
+          <w:sz w:val="28"/>
+          <w:szCs w:val="28"/>
+        </w:rPr>
+        <w:t>максимально наблизити до фактичного середнього річного обсягу споживання</w:t>
+      </w:r>
+    </w:p>
+    <w:p>
+      <w:pPr>
+        <w:autoSpaceDE w:val="0"/>
+        <w:autoSpaceDN w:val="0"/>
+        <w:adjustRightInd w:val="0"/>
+        <w:spacing w:after="0" w:line="240" w:lineRule="auto"/>
+        <w:rPr>
+          <w:rFonts w:ascii="Times New Roman" w:hAnsi="Times New Roman" w:cs="Times New Roman"/>
+          <w:sz w:val="28"/>
+          <w:szCs w:val="28"/>
+        </w:rPr>
+      </w:pPr>
+      <w:r>
+        <w:rPr>
+          <w:rFonts w:ascii="Times New Roman" w:hAnsi="Times New Roman" w:cs="Times New Roman"/>
+          <w:sz w:val="28"/>
+          <w:szCs w:val="28"/>
+        </w:rPr>
+        <w:t>електроенергії. Внаслідок чого, енергобаланс буде характеризувати не</w:t>
+      </w:r>
+    </w:p>
+    <w:p>
+      <w:pPr>
+        <w:autoSpaceDE w:val="0"/>
+        <w:autoSpaceDN w:val="0"/>
+        <w:adjustRightInd w:val="0"/>
+        <w:spacing w:after="0" w:line="240" w:lineRule="auto"/>
+        <w:rPr>
+          <w:rFonts w:ascii="Times New Roman" w:hAnsi="Times New Roman" w:cs="Times New Roman"/>
+          <w:sz w:val="28"/>
+          <w:szCs w:val="28"/>
+        </w:rPr>
+      </w:pPr>
+      <w:r>
+        <w:rPr>
+          <w:rFonts w:ascii="Times New Roman" w:hAnsi="Times New Roman" w:cs="Times New Roman"/>
+          <w:sz w:val="28"/>
+          <w:szCs w:val="28"/>
+        </w:rPr>
+        <w:t>прогресивний, а реально досягнутий на підприємстві рівень ефективності</w:t>
+      </w:r>
+    </w:p>
+    <w:p>
+      <w:pPr>
+        <w:autoSpaceDE w:val="0"/>
+        <w:autoSpaceDN w:val="0"/>
+        <w:adjustRightInd w:val="0"/>
+        <w:spacing w:after="0" w:line="240" w:lineRule="auto"/>
+        <w:rPr>
+          <w:rFonts w:ascii="Times New Roman" w:hAnsi="Times New Roman" w:cs="Times New Roman"/>
+          <w:sz w:val="28"/>
+          <w:szCs w:val="28"/>
+          <w:lang w:val="en-US"/>
+        </w:rPr>
+      </w:pPr>
+      <w:r>
+        <w:rPr>
+          <w:rFonts w:ascii="Times New Roman" w:hAnsi="Times New Roman" w:cs="Times New Roman"/>
+          <w:sz w:val="28"/>
+          <w:szCs w:val="28"/>
+        </w:rPr>
+        <w:t>використання палива чи енергії з усіма існуючими їх понаднормативними</w:t>
+      </w:r>
+    </w:p>
+    <w:p>
+      <w:pPr>
+        <w:autoSpaceDE w:val="0"/>
+        <w:autoSpaceDN w:val="0"/>
+        <w:adjustRightInd w:val="0"/>
+        <w:spacing w:after="0" w:line="240" w:lineRule="auto"/>
+        <w:rPr>
+          <w:rFonts w:ascii="Times New Roman" w:hAnsi="Times New Roman" w:cs="Times New Roman"/>
+          <w:sz w:val="28"/>
+          <w:szCs w:val="28"/>
+        </w:rPr>
+      </w:pPr>
+      <w:r>
+        <w:rPr>
+          <w:rFonts w:ascii="Times New Roman" w:hAnsi="Times New Roman" w:cs="Times New Roman"/>
+          <w:sz w:val="28"/>
+          <w:szCs w:val="28"/>
+        </w:rPr>
+        <w:t>втратами та нераціональним споживанням.</w:t>
+      </w:r>
+      <w:r>
+        <w:rPr>
+          <w:rFonts w:ascii="Times New Roman" w:hAnsi="Times New Roman" w:cs="Times New Roman"/>
+          <w:sz w:val="28"/>
+          <w:szCs w:val="28"/>
+        </w:rPr>
+        <w:t xml:space="preserve"> </w:t>
+      </w:r>
+      <w:r>
+        <w:rPr>
+          <w:rFonts w:ascii="Times New Roman" w:hAnsi="Times New Roman" w:cs="Times New Roman"/>
+          <w:sz w:val="28"/>
+          <w:szCs w:val="28"/>
+        </w:rPr>
+        <w:t>Таким чином, в діючих методиках</w:t>
+      </w:r>
+    </w:p>
+    <w:p>
+      <w:pPr>
+        <w:autoSpaceDE w:val="0"/>
+        <w:autoSpaceDN w:val="0"/>
+        <w:adjustRightInd w:val="0"/>
+        <w:spacing w:after="0" w:line="240" w:lineRule="auto"/>
+        <w:rPr>
+          <w:rFonts w:ascii="Times New Roman" w:hAnsi="Times New Roman" w:cs="Times New Roman"/>
+          <w:sz w:val="28"/>
+          <w:szCs w:val="28"/>
+        </w:rPr>
+      </w:pPr>
+      <w:r>
+        <w:rPr>
+          <w:rFonts w:ascii="Times New Roman" w:hAnsi="Times New Roman" w:cs="Times New Roman"/>
+          <w:sz w:val="28"/>
+          <w:szCs w:val="28"/>
+        </w:rPr>
+        <w:t>встановлення питомих витрат ПЕР не міститься процесу нормування</w:t>
+      </w:r>
+    </w:p>
+    <w:p>
+      <w:pPr>
+        <w:autoSpaceDE w:val="0"/>
+        <w:autoSpaceDN w:val="0"/>
+        <w:adjustRightInd w:val="0"/>
+        <w:spacing w:after="0" w:line="240" w:lineRule="auto"/>
+        <w:rPr>
+          <w:rFonts w:ascii="Times New Roman" w:hAnsi="Times New Roman" w:cs="Times New Roman"/>
+          <w:sz w:val="28"/>
+          <w:szCs w:val="28"/>
+        </w:rPr>
+      </w:pPr>
+      <w:r>
+        <w:rPr>
+          <w:rFonts w:ascii="Times New Roman" w:hAnsi="Times New Roman" w:cs="Times New Roman"/>
+          <w:sz w:val="28"/>
+          <w:szCs w:val="28"/>
+        </w:rPr>
+        <w:t>енергоспоживання.</w:t>
+      </w:r>
+    </w:p>
+    <w:p>
+      <w:pPr>
+        <w:autoSpaceDE w:val="0"/>
+        <w:autoSpaceDN w:val="0"/>
+        <w:adjustRightInd w:val="0"/>
+        <w:spacing w:after="0" w:line="240" w:lineRule="auto"/>
+        <w:rPr>
+          <w:rFonts w:ascii="Times New Roman" w:hAnsi="Times New Roman" w:cs="Times New Roman"/>
+          <w:sz w:val="28"/>
+          <w:szCs w:val="28"/>
+        </w:rPr>
+      </w:pPr>
+      <w:r>
+        <w:rPr>
+          <w:rFonts w:ascii="Times New Roman" w:hAnsi="Times New Roman" w:cs="Times New Roman"/>
+          <w:sz w:val="28"/>
+          <w:szCs w:val="28"/>
+        </w:rPr>
+        <w:t>Очевидним недоліком існуючих методик є також те що формули, за якими</w:t>
+      </w:r>
+    </w:p>
+    <w:p>
+      <w:pPr>
+        <w:autoSpaceDE w:val="0"/>
+        <w:autoSpaceDN w:val="0"/>
+        <w:adjustRightInd w:val="0"/>
+        <w:spacing w:after="0" w:line="240" w:lineRule="auto"/>
+        <w:rPr>
+          <w:rFonts w:ascii="Times New Roman" w:hAnsi="Times New Roman" w:cs="Times New Roman"/>
+          <w:sz w:val="28"/>
+          <w:szCs w:val="28"/>
+        </w:rPr>
+      </w:pPr>
+      <w:r>
+        <w:rPr>
+          <w:rFonts w:ascii="Times New Roman" w:hAnsi="Times New Roman" w:cs="Times New Roman"/>
+          <w:sz w:val="28"/>
+          <w:szCs w:val="28"/>
+        </w:rPr>
+        <w:lastRenderedPageBreak/>
+        <w:t>виконуються розрахунки, наводяться у загальному вигляді і не завжди</w:t>
+      </w:r>
+    </w:p>
+    <w:p>
+      <w:pPr>
+        <w:autoSpaceDE w:val="0"/>
+        <w:autoSpaceDN w:val="0"/>
+        <w:adjustRightInd w:val="0"/>
+        <w:spacing w:after="0" w:line="240" w:lineRule="auto"/>
+        <w:rPr>
+          <w:rFonts w:ascii="Times New Roman" w:hAnsi="Times New Roman" w:cs="Times New Roman"/>
+          <w:sz w:val="28"/>
+          <w:szCs w:val="28"/>
+        </w:rPr>
+      </w:pPr>
+      <w:r>
+        <w:rPr>
+          <w:rFonts w:ascii="Times New Roman" w:hAnsi="Times New Roman" w:cs="Times New Roman"/>
+          <w:sz w:val="28"/>
+          <w:szCs w:val="28"/>
+        </w:rPr>
+        <w:t xml:space="preserve">використовуються у подальшому при виконанні </w:t>
+      </w:r>
+      <w:proofErr w:type="spellStart"/>
+      <w:r>
+        <w:rPr>
+          <w:rFonts w:ascii="Times New Roman" w:hAnsi="Times New Roman" w:cs="Times New Roman"/>
+          <w:sz w:val="28"/>
+          <w:szCs w:val="28"/>
+        </w:rPr>
+        <w:t>практичнихрозрахунків</w:t>
+      </w:r>
+      <w:proofErr w:type="spellEnd"/>
+      <w:r>
+        <w:rPr>
+          <w:rFonts w:ascii="Times New Roman" w:hAnsi="Times New Roman" w:cs="Times New Roman"/>
+          <w:sz w:val="28"/>
+          <w:szCs w:val="28"/>
+        </w:rPr>
+        <w:t>.</w:t>
+      </w:r>
+    </w:p>
+    <w:p>
+      <w:pPr>
+        <w:autoSpaceDE w:val="0"/>
+        <w:autoSpaceDN w:val="0"/>
+        <w:adjustRightInd w:val="0"/>
+        <w:spacing w:after="0" w:line="240" w:lineRule="auto"/>
+        <w:rPr>
+          <w:rFonts w:ascii="Times New Roman" w:hAnsi="Times New Roman" w:cs="Times New Roman"/>
+          <w:sz w:val="28"/>
+          <w:szCs w:val="28"/>
+        </w:rPr>
+      </w:pPr>
+      <w:r>
+        <w:rPr>
+          <w:rFonts w:ascii="Times New Roman" w:hAnsi="Times New Roman" w:cs="Times New Roman"/>
+          <w:sz w:val="28"/>
+          <w:szCs w:val="28"/>
+        </w:rPr>
+        <w:t>Це призводить до того, що очікуване річне споживання електроенергії для</w:t>
+      </w:r>
+    </w:p>
+    <w:p>
+      <w:pPr>
+        <w:autoSpaceDE w:val="0"/>
+        <w:autoSpaceDN w:val="0"/>
+        <w:adjustRightInd w:val="0"/>
+        <w:spacing w:after="0" w:line="240" w:lineRule="auto"/>
+        <w:rPr>
+          <w:rFonts w:ascii="Times New Roman" w:hAnsi="Times New Roman" w:cs="Times New Roman"/>
+          <w:sz w:val="28"/>
+          <w:szCs w:val="28"/>
+        </w:rPr>
+      </w:pPr>
+      <w:r>
+        <w:rPr>
+          <w:rFonts w:ascii="Times New Roman" w:hAnsi="Times New Roman" w:cs="Times New Roman"/>
+          <w:sz w:val="28"/>
+          <w:szCs w:val="28"/>
+        </w:rPr>
+        <w:t xml:space="preserve">більшості установок чи агрегатів, досить часто </w:t>
+      </w:r>
+      <w:proofErr w:type="spellStart"/>
+      <w:r>
+        <w:rPr>
+          <w:rFonts w:ascii="Times New Roman" w:hAnsi="Times New Roman" w:cs="Times New Roman"/>
+          <w:sz w:val="28"/>
+          <w:szCs w:val="28"/>
+        </w:rPr>
+        <w:t>визначаєтьсяяк</w:t>
+      </w:r>
+      <w:proofErr w:type="spellEnd"/>
+      <w:r>
+        <w:rPr>
+          <w:rFonts w:ascii="Times New Roman" w:hAnsi="Times New Roman" w:cs="Times New Roman"/>
+          <w:sz w:val="28"/>
+          <w:szCs w:val="28"/>
+        </w:rPr>
+        <w:t xml:space="preserve"> добуток</w:t>
+      </w:r>
+    </w:p>
+    <w:p>
+      <w:pPr>
+        <w:autoSpaceDE w:val="0"/>
+        <w:autoSpaceDN w:val="0"/>
+        <w:adjustRightInd w:val="0"/>
+        <w:spacing w:after="0" w:line="240" w:lineRule="auto"/>
+        <w:rPr>
+          <w:rFonts w:ascii="Times New Roman" w:hAnsi="Times New Roman" w:cs="Times New Roman"/>
+          <w:sz w:val="28"/>
+          <w:szCs w:val="28"/>
+        </w:rPr>
+      </w:pPr>
+      <w:r>
+        <w:rPr>
+          <w:rFonts w:ascii="Times New Roman" w:hAnsi="Times New Roman" w:cs="Times New Roman"/>
+          <w:sz w:val="28"/>
+          <w:szCs w:val="28"/>
+        </w:rPr>
+        <w:t>середньої споживаної потужності на тривалість роботи агрегату. Очевидно, що</w:t>
+      </w:r>
+    </w:p>
+    <w:p>
+      <w:pPr>
+        <w:autoSpaceDE w:val="0"/>
+        <w:autoSpaceDN w:val="0"/>
+        <w:adjustRightInd w:val="0"/>
+        <w:spacing w:after="0" w:line="240" w:lineRule="auto"/>
+        <w:rPr>
+          <w:rFonts w:ascii="Times New Roman" w:hAnsi="Times New Roman" w:cs="Times New Roman"/>
+          <w:sz w:val="28"/>
+          <w:szCs w:val="28"/>
+        </w:rPr>
+      </w:pPr>
+      <w:r>
+        <w:rPr>
+          <w:rFonts w:ascii="Times New Roman" w:hAnsi="Times New Roman" w:cs="Times New Roman"/>
+          <w:sz w:val="28"/>
+          <w:szCs w:val="28"/>
+        </w:rPr>
+        <w:t>застосування такої спрощеної формули не дозволяє враховувати конкретні</w:t>
+      </w:r>
+    </w:p>
+    <w:p>
+      <w:pPr>
+        <w:autoSpaceDE w:val="0"/>
+        <w:autoSpaceDN w:val="0"/>
+        <w:adjustRightInd w:val="0"/>
+        <w:spacing w:after="0" w:line="240" w:lineRule="auto"/>
+        <w:rPr>
+          <w:rFonts w:ascii="Times New Roman" w:hAnsi="Times New Roman" w:cs="Times New Roman"/>
+          <w:sz w:val="28"/>
+          <w:szCs w:val="28"/>
+        </w:rPr>
+      </w:pPr>
+      <w:r>
+        <w:rPr>
+          <w:rFonts w:ascii="Times New Roman" w:hAnsi="Times New Roman" w:cs="Times New Roman"/>
+          <w:sz w:val="28"/>
+          <w:szCs w:val="28"/>
+        </w:rPr>
+        <w:t>умови та режими роботи обладнання. Тому, можна стверджувати, що</w:t>
+      </w:r>
+    </w:p>
+    <w:p>
+      <w:pPr>
+        <w:autoSpaceDE w:val="0"/>
+        <w:autoSpaceDN w:val="0"/>
+        <w:adjustRightInd w:val="0"/>
+        <w:spacing w:after="0" w:line="240" w:lineRule="auto"/>
+        <w:rPr>
+          <w:rFonts w:ascii="Times New Roman" w:hAnsi="Times New Roman" w:cs="Times New Roman"/>
+          <w:sz w:val="28"/>
+          <w:szCs w:val="28"/>
+        </w:rPr>
+      </w:pPr>
+      <w:r>
+        <w:rPr>
+          <w:rFonts w:ascii="Times New Roman" w:hAnsi="Times New Roman" w:cs="Times New Roman"/>
+          <w:sz w:val="28"/>
+          <w:szCs w:val="28"/>
+        </w:rPr>
+        <w:t>розрахована за такими залежностями середня електрична потужність, яка</w:t>
+      </w:r>
+    </w:p>
+    <w:p>
+      <w:pPr>
+        <w:autoSpaceDE w:val="0"/>
+        <w:autoSpaceDN w:val="0"/>
+        <w:adjustRightInd w:val="0"/>
+        <w:spacing w:after="0" w:line="240" w:lineRule="auto"/>
+        <w:rPr>
+          <w:rFonts w:ascii="Times New Roman" w:hAnsi="Times New Roman" w:cs="Times New Roman"/>
+          <w:sz w:val="28"/>
+          <w:szCs w:val="28"/>
+        </w:rPr>
+      </w:pPr>
+      <w:r>
+        <w:rPr>
+          <w:rFonts w:ascii="Times New Roman" w:hAnsi="Times New Roman" w:cs="Times New Roman"/>
+          <w:sz w:val="28"/>
+          <w:szCs w:val="28"/>
+        </w:rPr>
+        <w:t>визначається для кожної одиниці основного чи допоміжного обладнання, не</w:t>
+      </w:r>
+    </w:p>
+    <w:p>
+      <w:pPr>
+        <w:autoSpaceDE w:val="0"/>
+        <w:autoSpaceDN w:val="0"/>
+        <w:adjustRightInd w:val="0"/>
+        <w:spacing w:after="0" w:line="240" w:lineRule="auto"/>
+        <w:rPr>
+          <w:rFonts w:ascii="Times New Roman" w:hAnsi="Times New Roman" w:cs="Times New Roman"/>
+          <w:sz w:val="28"/>
+          <w:szCs w:val="28"/>
+        </w:rPr>
+      </w:pPr>
+      <w:r>
+        <w:rPr>
+          <w:rFonts w:ascii="Times New Roman" w:hAnsi="Times New Roman" w:cs="Times New Roman"/>
+          <w:sz w:val="28"/>
+          <w:szCs w:val="28"/>
+        </w:rPr>
+        <w:t>може вважатись достатньо обґрунтованою.</w:t>
+      </w:r>
+    </w:p>
+    <w:p>
+      <w:pPr>
+        <w:autoSpaceDE w:val="0"/>
+        <w:autoSpaceDN w:val="0"/>
+        <w:adjustRightInd w:val="0"/>
+        <w:spacing w:after="0" w:line="240" w:lineRule="auto"/>
+        <w:rPr>
+          <w:rFonts w:ascii="Times New Roman" w:hAnsi="Times New Roman" w:cs="Times New Roman"/>
+          <w:sz w:val="28"/>
+          <w:szCs w:val="28"/>
+        </w:rPr>
+      </w:pPr>
+      <w:r>
+        <w:rPr>
+          <w:rFonts w:ascii="Times New Roman" w:hAnsi="Times New Roman" w:cs="Times New Roman"/>
+          <w:sz w:val="28"/>
+          <w:szCs w:val="28"/>
+        </w:rPr>
+        <w:t>Очевидно, що визначення більш-менш реальних значень середньої</w:t>
+      </w:r>
+    </w:p>
+    <w:p>
+      <w:pPr>
+        <w:autoSpaceDE w:val="0"/>
+        <w:autoSpaceDN w:val="0"/>
+        <w:adjustRightInd w:val="0"/>
+        <w:spacing w:after="0" w:line="240" w:lineRule="auto"/>
+        <w:rPr>
+          <w:rFonts w:ascii="Times New Roman" w:hAnsi="Times New Roman" w:cs="Times New Roman"/>
+          <w:sz w:val="28"/>
+          <w:szCs w:val="28"/>
+        </w:rPr>
+      </w:pPr>
+      <w:r>
+        <w:rPr>
+          <w:rFonts w:ascii="Times New Roman" w:hAnsi="Times New Roman" w:cs="Times New Roman"/>
+          <w:sz w:val="28"/>
+          <w:szCs w:val="28"/>
+        </w:rPr>
+        <w:t>потужності можна здійснюватись, зокрема,експериментальним шляхом. Проте,</w:t>
+      </w:r>
+    </w:p>
+    <w:p>
+      <w:pPr>
+        <w:autoSpaceDE w:val="0"/>
+        <w:autoSpaceDN w:val="0"/>
+        <w:adjustRightInd w:val="0"/>
+        <w:spacing w:after="0" w:line="240" w:lineRule="auto"/>
+        <w:rPr>
+          <w:rFonts w:ascii="Times New Roman" w:hAnsi="Times New Roman" w:cs="Times New Roman"/>
+          <w:sz w:val="28"/>
+          <w:szCs w:val="28"/>
+        </w:rPr>
+      </w:pPr>
+      <w:r>
+        <w:rPr>
+          <w:rFonts w:ascii="Times New Roman" w:hAnsi="Times New Roman" w:cs="Times New Roman"/>
+          <w:sz w:val="28"/>
+          <w:szCs w:val="28"/>
+        </w:rPr>
+        <w:t>використання даного методу ускладнюється через велику кількість основних та</w:t>
+      </w:r>
+    </w:p>
+    <w:p>
+      <w:pPr>
+        <w:autoSpaceDE w:val="0"/>
+        <w:autoSpaceDN w:val="0"/>
+        <w:adjustRightInd w:val="0"/>
+        <w:spacing w:after="0" w:line="240" w:lineRule="auto"/>
+        <w:rPr>
+          <w:rFonts w:ascii="Times New Roman" w:hAnsi="Times New Roman" w:cs="Times New Roman"/>
+          <w:sz w:val="28"/>
+          <w:szCs w:val="28"/>
+        </w:rPr>
+      </w:pPr>
+      <w:r>
+        <w:rPr>
+          <w:rFonts w:ascii="Times New Roman" w:hAnsi="Times New Roman" w:cs="Times New Roman"/>
+          <w:sz w:val="28"/>
+          <w:szCs w:val="28"/>
+        </w:rPr>
+        <w:t>допоміжних споживачів електричної енергії та змінний характер режимів їх</w:t>
+      </w:r>
+    </w:p>
+    <w:p>
+      <w:pPr>
+        <w:autoSpaceDE w:val="0"/>
+        <w:autoSpaceDN w:val="0"/>
+        <w:adjustRightInd w:val="0"/>
+        <w:spacing w:after="0" w:line="240" w:lineRule="auto"/>
+        <w:rPr>
+          <w:rFonts w:ascii="Times New Roman" w:hAnsi="Times New Roman" w:cs="Times New Roman"/>
+          <w:sz w:val="28"/>
+          <w:szCs w:val="28"/>
+        </w:rPr>
+      </w:pPr>
+      <w:r>
+        <w:rPr>
+          <w:rFonts w:ascii="Times New Roman" w:hAnsi="Times New Roman" w:cs="Times New Roman"/>
+          <w:sz w:val="28"/>
+          <w:szCs w:val="28"/>
+        </w:rPr>
+        <w:t>роботи. До того ж, у реальних виробничих умовах можливості періодичного</w:t>
+      </w:r>
+    </w:p>
+    <w:p>
+      <w:pPr>
+        <w:autoSpaceDE w:val="0"/>
+        <w:autoSpaceDN w:val="0"/>
+        <w:adjustRightInd w:val="0"/>
+        <w:spacing w:after="0" w:line="240" w:lineRule="auto"/>
+        <w:rPr>
+          <w:rFonts w:ascii="Times New Roman" w:hAnsi="Times New Roman" w:cs="Times New Roman"/>
+          <w:sz w:val="28"/>
+          <w:szCs w:val="28"/>
+        </w:rPr>
+      </w:pPr>
+      <w:r>
+        <w:rPr>
+          <w:rFonts w:ascii="Times New Roman" w:hAnsi="Times New Roman" w:cs="Times New Roman"/>
+          <w:sz w:val="28"/>
+          <w:szCs w:val="28"/>
+        </w:rPr>
+        <w:t>проведення експериментальних вимірювань споживаної потужності суттєво</w:t>
+      </w:r>
+    </w:p>
+    <w:p>
+      <w:pPr>
+        <w:autoSpaceDE w:val="0"/>
+        <w:autoSpaceDN w:val="0"/>
+        <w:adjustRightInd w:val="0"/>
+        <w:spacing w:after="0" w:line="240" w:lineRule="auto"/>
+        <w:rPr>
+          <w:rFonts w:ascii="Times New Roman" w:hAnsi="Times New Roman" w:cs="Times New Roman"/>
+          <w:sz w:val="28"/>
+          <w:szCs w:val="28"/>
+        </w:rPr>
+      </w:pPr>
+      <w:r>
+        <w:rPr>
+          <w:rFonts w:ascii="Times New Roman" w:hAnsi="Times New Roman" w:cs="Times New Roman"/>
+          <w:sz w:val="28"/>
+          <w:szCs w:val="28"/>
+        </w:rPr>
+        <w:t>обмежені. Тому у більшості методик нормування питомих витрат ПЕР</w:t>
+      </w:r>
+    </w:p>
+    <w:p>
+      <w:pPr>
+        <w:autoSpaceDE w:val="0"/>
+        <w:autoSpaceDN w:val="0"/>
+        <w:adjustRightInd w:val="0"/>
+        <w:spacing w:after="0" w:line="240" w:lineRule="auto"/>
+        <w:rPr>
+          <w:rFonts w:ascii="Times New Roman" w:hAnsi="Times New Roman" w:cs="Times New Roman"/>
+          <w:sz w:val="28"/>
+          <w:szCs w:val="28"/>
+        </w:rPr>
+      </w:pPr>
+      <w:r>
+        <w:rPr>
+          <w:rFonts w:ascii="Times New Roman" w:hAnsi="Times New Roman" w:cs="Times New Roman"/>
+          <w:sz w:val="28"/>
+          <w:szCs w:val="28"/>
+        </w:rPr>
+        <w:t>електрична потужність обладнання зазвичай розраховується як добуток</w:t>
+      </w:r>
+    </w:p>
+    <w:p>
+      <w:pPr>
+        <w:autoSpaceDE w:val="0"/>
+        <w:autoSpaceDN w:val="0"/>
+        <w:adjustRightInd w:val="0"/>
+        <w:spacing w:after="0" w:line="240" w:lineRule="auto"/>
+        <w:rPr>
+          <w:rFonts w:ascii="Times New Roman" w:hAnsi="Times New Roman" w:cs="Times New Roman"/>
+          <w:sz w:val="28"/>
+          <w:szCs w:val="28"/>
+        </w:rPr>
+      </w:pPr>
+      <w:r>
+        <w:rPr>
+          <w:rFonts w:ascii="Times New Roman" w:hAnsi="Times New Roman" w:cs="Times New Roman"/>
+          <w:sz w:val="28"/>
+          <w:szCs w:val="28"/>
+        </w:rPr>
+        <w:t>відповідної номінальної потужності на середнє значення коефіцієнта</w:t>
+      </w:r>
+    </w:p>
+    <w:p>
+      <w:pPr>
+        <w:autoSpaceDE w:val="0"/>
+        <w:autoSpaceDN w:val="0"/>
+        <w:adjustRightInd w:val="0"/>
+        <w:spacing w:after="0" w:line="240" w:lineRule="auto"/>
+        <w:rPr>
+          <w:rFonts w:ascii="Times New Roman" w:hAnsi="Times New Roman" w:cs="Times New Roman"/>
+          <w:sz w:val="28"/>
+          <w:szCs w:val="28"/>
+        </w:rPr>
+      </w:pPr>
+      <w:r>
+        <w:rPr>
+          <w:rFonts w:ascii="Times New Roman" w:hAnsi="Times New Roman" w:cs="Times New Roman"/>
+          <w:sz w:val="28"/>
+          <w:szCs w:val="28"/>
+        </w:rPr>
+        <w:t>коефіцієнту використання встановленої потужності.</w:t>
+      </w:r>
+    </w:p>
+    <w:p>
+      <w:pPr>
+        <w:autoSpaceDE w:val="0"/>
+        <w:autoSpaceDN w:val="0"/>
+        <w:adjustRightInd w:val="0"/>
+        <w:spacing w:after="0" w:line="240" w:lineRule="auto"/>
+        <w:rPr>
+          <w:rFonts w:ascii="Times New Roman" w:hAnsi="Times New Roman" w:cs="Times New Roman"/>
+          <w:sz w:val="28"/>
+          <w:szCs w:val="28"/>
+        </w:rPr>
+      </w:pPr>
+      <w:r>
+        <w:rPr>
+          <w:rFonts w:ascii="Times New Roman" w:hAnsi="Times New Roman" w:cs="Times New Roman"/>
+          <w:sz w:val="28"/>
+          <w:szCs w:val="28"/>
+        </w:rPr>
+        <w:t>Середньостатистичні значення таких коефіцієнтів, можна знайти у</w:t>
+      </w:r>
+    </w:p>
+    <w:p>
+      <w:pPr>
+        <w:autoSpaceDE w:val="0"/>
+        <w:autoSpaceDN w:val="0"/>
+        <w:adjustRightInd w:val="0"/>
+        <w:spacing w:after="0" w:line="240" w:lineRule="auto"/>
+        <w:rPr>
+          <w:rFonts w:ascii="Times New Roman" w:hAnsi="Times New Roman" w:cs="Times New Roman"/>
+          <w:sz w:val="28"/>
+          <w:szCs w:val="28"/>
+        </w:rPr>
+      </w:pPr>
+      <w:r>
+        <w:rPr>
+          <w:rFonts w:ascii="Times New Roman" w:hAnsi="Times New Roman" w:cs="Times New Roman"/>
+          <w:sz w:val="28"/>
+          <w:szCs w:val="28"/>
+        </w:rPr>
+        <w:t>довідковій літературі для відповідних типів обладнання. Проте, виникає</w:t>
+      </w:r>
+    </w:p>
+    <w:p>
+      <w:pPr>
+        <w:autoSpaceDE w:val="0"/>
+        <w:autoSpaceDN w:val="0"/>
+        <w:adjustRightInd w:val="0"/>
+        <w:spacing w:after="0" w:line="240" w:lineRule="auto"/>
+        <w:rPr>
+          <w:rFonts w:ascii="Times New Roman" w:hAnsi="Times New Roman" w:cs="Times New Roman"/>
+          <w:sz w:val="28"/>
+          <w:szCs w:val="28"/>
+        </w:rPr>
+      </w:pPr>
+      <w:r>
+        <w:rPr>
+          <w:rFonts w:ascii="Times New Roman" w:hAnsi="Times New Roman" w:cs="Times New Roman"/>
+          <w:sz w:val="28"/>
+          <w:szCs w:val="28"/>
+        </w:rPr>
+        <w:t>питання, яким чином приймати значення цих коефіцієнтів. Адже, вони</w:t>
+      </w:r>
+    </w:p>
+    <w:p>
+      <w:pPr>
+        <w:autoSpaceDE w:val="0"/>
+        <w:autoSpaceDN w:val="0"/>
+        <w:adjustRightInd w:val="0"/>
+        <w:spacing w:after="0" w:line="240" w:lineRule="auto"/>
+        <w:rPr>
+          <w:rFonts w:ascii="Times New Roman" w:hAnsi="Times New Roman" w:cs="Times New Roman"/>
+          <w:sz w:val="28"/>
+          <w:szCs w:val="28"/>
+        </w:rPr>
+      </w:pPr>
+      <w:r>
+        <w:rPr>
+          <w:rFonts w:ascii="Times New Roman" w:hAnsi="Times New Roman" w:cs="Times New Roman"/>
+          <w:sz w:val="28"/>
+          <w:szCs w:val="28"/>
+        </w:rPr>
+        <w:t xml:space="preserve">наводяться у </w:t>
+      </w:r>
+      <w:proofErr w:type="spellStart"/>
+      <w:r>
+        <w:rPr>
+          <w:rFonts w:ascii="Times New Roman" w:hAnsi="Times New Roman" w:cs="Times New Roman"/>
+          <w:sz w:val="28"/>
+          <w:szCs w:val="28"/>
+        </w:rPr>
+        <w:t>виглядідосить</w:t>
+      </w:r>
+      <w:proofErr w:type="spellEnd"/>
+      <w:r>
+        <w:rPr>
+          <w:rFonts w:ascii="Times New Roman" w:hAnsi="Times New Roman" w:cs="Times New Roman"/>
+          <w:sz w:val="28"/>
+          <w:szCs w:val="28"/>
+        </w:rPr>
+        <w:t xml:space="preserve"> широкого діапазону їх можливих значень.</w:t>
+      </w:r>
+    </w:p>
+    <w:p>
+      <w:pPr>
+        <w:autoSpaceDE w:val="0"/>
+        <w:autoSpaceDN w:val="0"/>
+        <w:adjustRightInd w:val="0"/>
+        <w:spacing w:after="0" w:line="240" w:lineRule="auto"/>
+        <w:rPr>
+          <w:rFonts w:ascii="Times New Roman" w:hAnsi="Times New Roman" w:cs="Times New Roman"/>
+          <w:sz w:val="28"/>
+          <w:szCs w:val="28"/>
+          <w:lang w:val="en-US"/>
+        </w:rPr>
+      </w:pPr>
+      <w:r>
+        <w:rPr>
+          <w:rFonts w:ascii="Times New Roman" w:hAnsi="Times New Roman" w:cs="Times New Roman"/>
+          <w:sz w:val="28"/>
+          <w:szCs w:val="28"/>
+        </w:rPr>
+        <w:t>Прийняття рішення щодо того чи іншого числового значення коефіцієнту</w:t>
+      </w:r>
+    </w:p>
+    <w:p>
+      <w:pPr>
+        <w:autoSpaceDE w:val="0"/>
+        <w:autoSpaceDN w:val="0"/>
+        <w:adjustRightInd w:val="0"/>
+        <w:spacing w:after="0" w:line="240" w:lineRule="auto"/>
+        <w:rPr>
+          <w:rFonts w:ascii="Times New Roman" w:hAnsi="Times New Roman" w:cs="Times New Roman"/>
+          <w:sz w:val="28"/>
+          <w:szCs w:val="28"/>
+        </w:rPr>
+      </w:pPr>
+      <w:r>
+        <w:rPr>
+          <w:rFonts w:ascii="Times New Roman" w:hAnsi="Times New Roman" w:cs="Times New Roman"/>
+          <w:sz w:val="28"/>
+          <w:szCs w:val="28"/>
+        </w:rPr>
+        <w:t xml:space="preserve">використання встановленої потужності є доволі суб’єктивним </w:t>
+      </w:r>
+      <w:proofErr w:type="spellStart"/>
+      <w:r>
+        <w:rPr>
+          <w:rFonts w:ascii="Times New Roman" w:hAnsi="Times New Roman" w:cs="Times New Roman"/>
+          <w:sz w:val="28"/>
+          <w:szCs w:val="28"/>
+        </w:rPr>
+        <w:t>ідуже</w:t>
+      </w:r>
+      <w:proofErr w:type="spellEnd"/>
+      <w:r>
+        <w:rPr>
+          <w:rFonts w:ascii="Times New Roman" w:hAnsi="Times New Roman" w:cs="Times New Roman"/>
+          <w:sz w:val="28"/>
+          <w:szCs w:val="28"/>
+        </w:rPr>
+        <w:t xml:space="preserve"> помітно</w:t>
+      </w:r>
+    </w:p>
+    <w:p>
+      <w:pPr>
+        <w:autoSpaceDE w:val="0"/>
+        <w:autoSpaceDN w:val="0"/>
+        <w:adjustRightInd w:val="0"/>
+        <w:spacing w:after="0" w:line="240" w:lineRule="auto"/>
+        <w:rPr>
+          <w:rFonts w:ascii="Times New Roman" w:hAnsi="Times New Roman" w:cs="Times New Roman"/>
+          <w:sz w:val="28"/>
+          <w:szCs w:val="28"/>
+        </w:rPr>
+      </w:pPr>
+      <w:r>
+        <w:rPr>
+          <w:rFonts w:ascii="Times New Roman" w:hAnsi="Times New Roman" w:cs="Times New Roman"/>
+          <w:sz w:val="28"/>
+          <w:szCs w:val="28"/>
+        </w:rPr>
+        <w:t>впливає на результати подальших розрахунків.</w:t>
+      </w:r>
+    </w:p>
+    <w:p>
+      <w:pPr>
+        <w:autoSpaceDE w:val="0"/>
+        <w:autoSpaceDN w:val="0"/>
+        <w:adjustRightInd w:val="0"/>
+        <w:spacing w:after="0" w:line="240" w:lineRule="auto"/>
+        <w:rPr>
+          <w:rFonts w:ascii="Times New Roman" w:hAnsi="Times New Roman" w:cs="Times New Roman"/>
+          <w:sz w:val="28"/>
+          <w:szCs w:val="28"/>
+        </w:rPr>
+      </w:pPr>
+      <w:r>
+        <w:rPr>
+          <w:rFonts w:ascii="Times New Roman" w:hAnsi="Times New Roman" w:cs="Times New Roman"/>
+          <w:sz w:val="28"/>
+          <w:szCs w:val="28"/>
+        </w:rPr>
+        <w:t xml:space="preserve">Слід додати також, що для побудови енергобалансів </w:t>
+      </w:r>
+      <w:proofErr w:type="spellStart"/>
+      <w:r>
+        <w:rPr>
+          <w:rFonts w:ascii="Times New Roman" w:hAnsi="Times New Roman" w:cs="Times New Roman"/>
+          <w:sz w:val="28"/>
+          <w:szCs w:val="28"/>
+        </w:rPr>
+        <w:t>розрахунково-</w:t>
+      </w:r>
+      <w:proofErr w:type="spellEnd"/>
+    </w:p>
+    <w:p>
+      <w:pPr>
+        <w:autoSpaceDE w:val="0"/>
+        <w:autoSpaceDN w:val="0"/>
+        <w:adjustRightInd w:val="0"/>
+        <w:spacing w:after="0" w:line="240" w:lineRule="auto"/>
+        <w:rPr>
+          <w:rFonts w:ascii="Times New Roman" w:hAnsi="Times New Roman" w:cs="Times New Roman"/>
+          <w:sz w:val="28"/>
+          <w:szCs w:val="28"/>
+        </w:rPr>
+      </w:pPr>
+      <w:r>
+        <w:rPr>
+          <w:rFonts w:ascii="Times New Roman" w:hAnsi="Times New Roman" w:cs="Times New Roman"/>
+          <w:sz w:val="28"/>
+          <w:szCs w:val="28"/>
+        </w:rPr>
+        <w:t>аналітичним методом необхідно знати ще одну досить важливу величину, а</w:t>
+      </w:r>
+    </w:p>
+    <w:p>
+      <w:pPr>
+        <w:autoSpaceDE w:val="0"/>
+        <w:autoSpaceDN w:val="0"/>
+        <w:adjustRightInd w:val="0"/>
+        <w:spacing w:after="0" w:line="240" w:lineRule="auto"/>
+        <w:rPr>
+          <w:rFonts w:ascii="Times New Roman" w:hAnsi="Times New Roman" w:cs="Times New Roman"/>
+          <w:sz w:val="28"/>
+          <w:szCs w:val="28"/>
+        </w:rPr>
+      </w:pPr>
+      <w:r>
+        <w:rPr>
+          <w:rFonts w:ascii="Times New Roman" w:hAnsi="Times New Roman" w:cs="Times New Roman"/>
+          <w:sz w:val="28"/>
+          <w:szCs w:val="28"/>
+        </w:rPr>
+        <w:t>саме тривалість роботи основного і допоміжного технологічного обладнання</w:t>
+      </w:r>
+    </w:p>
+    <w:p>
+      <w:pPr>
+        <w:autoSpaceDE w:val="0"/>
+        <w:autoSpaceDN w:val="0"/>
+        <w:adjustRightInd w:val="0"/>
+        <w:spacing w:after="0" w:line="240" w:lineRule="auto"/>
+        <w:rPr>
+          <w:rFonts w:ascii="Times New Roman" w:hAnsi="Times New Roman" w:cs="Times New Roman"/>
+          <w:sz w:val="28"/>
+          <w:szCs w:val="28"/>
+        </w:rPr>
+      </w:pPr>
+      <w:r>
+        <w:rPr>
+          <w:rFonts w:ascii="Times New Roman" w:hAnsi="Times New Roman" w:cs="Times New Roman"/>
+          <w:sz w:val="28"/>
+          <w:szCs w:val="28"/>
+        </w:rPr>
+        <w:t>протягом відповідного періоду. Цей показник у діючих методиках нормування,</w:t>
+      </w:r>
+    </w:p>
+    <w:p>
+      <w:pPr>
+        <w:autoSpaceDE w:val="0"/>
+        <w:autoSpaceDN w:val="0"/>
+        <w:adjustRightInd w:val="0"/>
+        <w:spacing w:after="0" w:line="240" w:lineRule="auto"/>
+        <w:rPr>
+          <w:rFonts w:ascii="Times New Roman" w:hAnsi="Times New Roman" w:cs="Times New Roman"/>
+          <w:sz w:val="28"/>
+          <w:szCs w:val="28"/>
+        </w:rPr>
+      </w:pPr>
+      <w:r>
+        <w:rPr>
+          <w:rFonts w:ascii="Times New Roman" w:hAnsi="Times New Roman" w:cs="Times New Roman"/>
+          <w:sz w:val="28"/>
+          <w:szCs w:val="28"/>
+        </w:rPr>
+        <w:t>переважно визначається і застосовується без належного обґрунтування.</w:t>
+      </w:r>
+    </w:p>
+    <w:p>
+      <w:pPr>
+        <w:autoSpaceDE w:val="0"/>
+        <w:autoSpaceDN w:val="0"/>
+        <w:adjustRightInd w:val="0"/>
+        <w:spacing w:after="0" w:line="240" w:lineRule="auto"/>
+        <w:rPr>
+          <w:rFonts w:ascii="Times New Roman" w:hAnsi="Times New Roman" w:cs="Times New Roman"/>
+          <w:sz w:val="28"/>
+          <w:szCs w:val="28"/>
+        </w:rPr>
+      </w:pPr>
+      <w:r>
+        <w:rPr>
+          <w:rFonts w:ascii="Times New Roman" w:hAnsi="Times New Roman" w:cs="Times New Roman"/>
+          <w:sz w:val="28"/>
+          <w:szCs w:val="28"/>
+        </w:rPr>
+        <w:t>Для певних видів технологічного обладнання, що задіяні безпосередньо в</w:t>
+      </w:r>
+    </w:p>
+    <w:p>
+      <w:pPr>
+        <w:autoSpaceDE w:val="0"/>
+        <w:autoSpaceDN w:val="0"/>
+        <w:adjustRightInd w:val="0"/>
+        <w:spacing w:after="0" w:line="240" w:lineRule="auto"/>
+        <w:rPr>
+          <w:rFonts w:ascii="Times New Roman" w:hAnsi="Times New Roman" w:cs="Times New Roman"/>
+          <w:sz w:val="28"/>
+          <w:szCs w:val="28"/>
+        </w:rPr>
+      </w:pPr>
+      <w:r>
+        <w:rPr>
+          <w:rFonts w:ascii="Times New Roman" w:hAnsi="Times New Roman" w:cs="Times New Roman"/>
+          <w:sz w:val="28"/>
+          <w:szCs w:val="28"/>
+        </w:rPr>
+        <w:t>основних процесах виробництва, тривалість їх роботи протягом відповідного</w:t>
+      </w:r>
+    </w:p>
+    <w:p>
+      <w:pPr>
+        <w:autoSpaceDE w:val="0"/>
+        <w:autoSpaceDN w:val="0"/>
+        <w:adjustRightInd w:val="0"/>
+        <w:spacing w:after="0" w:line="240" w:lineRule="auto"/>
+        <w:rPr>
+          <w:rFonts w:ascii="Times New Roman" w:hAnsi="Times New Roman" w:cs="Times New Roman"/>
+          <w:sz w:val="28"/>
+          <w:szCs w:val="28"/>
+        </w:rPr>
+      </w:pPr>
+      <w:r>
+        <w:rPr>
+          <w:rFonts w:ascii="Times New Roman" w:hAnsi="Times New Roman" w:cs="Times New Roman"/>
+          <w:sz w:val="28"/>
+          <w:szCs w:val="28"/>
+        </w:rPr>
+        <w:t>періоду можна встановити досить точно, використовуючи технологічні карти.</w:t>
+      </w:r>
+    </w:p>
+    <w:p>
+      <w:pPr>
+        <w:autoSpaceDE w:val="0"/>
+        <w:autoSpaceDN w:val="0"/>
+        <w:adjustRightInd w:val="0"/>
+        <w:spacing w:after="0" w:line="240" w:lineRule="auto"/>
+        <w:rPr>
+          <w:rFonts w:ascii="Times New Roman" w:hAnsi="Times New Roman" w:cs="Times New Roman"/>
+          <w:sz w:val="28"/>
+          <w:szCs w:val="28"/>
+        </w:rPr>
+      </w:pPr>
+      <w:r>
+        <w:rPr>
+          <w:rFonts w:ascii="Times New Roman" w:hAnsi="Times New Roman" w:cs="Times New Roman"/>
+          <w:sz w:val="28"/>
+          <w:szCs w:val="28"/>
+        </w:rPr>
+        <w:t>Однак, у більшості методик нормування питомих витрат ПЕР відсутні</w:t>
+      </w:r>
+    </w:p>
+    <w:p>
+      <w:pPr>
+        <w:autoSpaceDE w:val="0"/>
+        <w:autoSpaceDN w:val="0"/>
+        <w:adjustRightInd w:val="0"/>
+        <w:spacing w:after="0" w:line="240" w:lineRule="auto"/>
+        <w:rPr>
+          <w:rFonts w:ascii="Times New Roman" w:hAnsi="Times New Roman" w:cs="Times New Roman"/>
+          <w:sz w:val="28"/>
+          <w:szCs w:val="28"/>
+        </w:rPr>
+      </w:pPr>
+      <w:r>
+        <w:rPr>
+          <w:rFonts w:ascii="Times New Roman" w:hAnsi="Times New Roman" w:cs="Times New Roman"/>
+          <w:sz w:val="28"/>
+          <w:szCs w:val="28"/>
+        </w:rPr>
+        <w:t>посилання на технологічну документацію. Крім того, для переважної більшості</w:t>
+      </w:r>
+    </w:p>
+    <w:p>
+      <w:pPr>
+        <w:autoSpaceDE w:val="0"/>
+        <w:autoSpaceDN w:val="0"/>
+        <w:adjustRightInd w:val="0"/>
+        <w:spacing w:after="0" w:line="240" w:lineRule="auto"/>
+        <w:rPr>
+          <w:rFonts w:ascii="Times New Roman" w:hAnsi="Times New Roman" w:cs="Times New Roman"/>
+          <w:sz w:val="28"/>
+          <w:szCs w:val="28"/>
+        </w:rPr>
+      </w:pPr>
+      <w:r>
+        <w:rPr>
+          <w:rFonts w:ascii="Times New Roman" w:hAnsi="Times New Roman" w:cs="Times New Roman"/>
+          <w:sz w:val="28"/>
+          <w:szCs w:val="28"/>
+        </w:rPr>
+        <w:t>обладнання таких технологічних карт взагалі не існує.</w:t>
+      </w:r>
+    </w:p>
+    <w:p>
+      <w:pPr>
+        <w:autoSpaceDE w:val="0"/>
+        <w:autoSpaceDN w:val="0"/>
+        <w:adjustRightInd w:val="0"/>
+        <w:spacing w:after="0" w:line="240" w:lineRule="auto"/>
+        <w:rPr>
+          <w:rFonts w:ascii="Times New Roman" w:hAnsi="Times New Roman" w:cs="Times New Roman"/>
+          <w:sz w:val="28"/>
+          <w:szCs w:val="28"/>
+        </w:rPr>
+      </w:pPr>
+      <w:r>
+        <w:rPr>
+          <w:rFonts w:ascii="Times New Roman" w:hAnsi="Times New Roman" w:cs="Times New Roman"/>
+          <w:sz w:val="28"/>
+          <w:szCs w:val="28"/>
+        </w:rPr>
+        <w:t>Тому в реальних умовах очікувана тривалість роботи установок чи</w:t>
+      </w:r>
+    </w:p>
+    <w:p>
+      <w:pPr>
+        <w:autoSpaceDE w:val="0"/>
+        <w:autoSpaceDN w:val="0"/>
+        <w:adjustRightInd w:val="0"/>
+        <w:spacing w:after="0" w:line="240" w:lineRule="auto"/>
+        <w:rPr>
+          <w:rFonts w:ascii="Times New Roman" w:hAnsi="Times New Roman" w:cs="Times New Roman"/>
+          <w:sz w:val="28"/>
+          <w:szCs w:val="28"/>
+        </w:rPr>
+      </w:pPr>
+      <w:r>
+        <w:rPr>
+          <w:rFonts w:ascii="Times New Roman" w:hAnsi="Times New Roman" w:cs="Times New Roman"/>
+          <w:sz w:val="28"/>
+          <w:szCs w:val="28"/>
+        </w:rPr>
+        <w:t>агрегатів визначається орієнтовно, на підставі середньої її оцінки</w:t>
+      </w:r>
+    </w:p>
+    <w:p>
+      <w:pPr>
+        <w:autoSpaceDE w:val="0"/>
+        <w:autoSpaceDN w:val="0"/>
+        <w:adjustRightInd w:val="0"/>
+        <w:spacing w:after="0" w:line="240" w:lineRule="auto"/>
+        <w:rPr>
+          <w:rFonts w:ascii="Times New Roman" w:hAnsi="Times New Roman" w:cs="Times New Roman"/>
+          <w:sz w:val="28"/>
+          <w:szCs w:val="28"/>
+        </w:rPr>
+      </w:pPr>
+      <w:r>
+        <w:rPr>
+          <w:rFonts w:ascii="Times New Roman" w:hAnsi="Times New Roman" w:cs="Times New Roman"/>
+          <w:sz w:val="28"/>
+          <w:szCs w:val="28"/>
+        </w:rPr>
+        <w:t>експлуатаційним персоналом відповідного підприємства, організації чи</w:t>
+      </w:r>
+    </w:p>
+    <w:p>
+      <w:pPr>
+        <w:autoSpaceDE w:val="0"/>
+        <w:autoSpaceDN w:val="0"/>
+        <w:adjustRightInd w:val="0"/>
+        <w:spacing w:after="0" w:line="240" w:lineRule="auto"/>
+        <w:rPr>
+          <w:rFonts w:ascii="Times New Roman" w:hAnsi="Times New Roman" w:cs="Times New Roman"/>
+          <w:sz w:val="28"/>
+          <w:szCs w:val="28"/>
+        </w:rPr>
+      </w:pPr>
+      <w:r>
+        <w:rPr>
+          <w:rFonts w:ascii="Times New Roman" w:hAnsi="Times New Roman" w:cs="Times New Roman"/>
+          <w:sz w:val="28"/>
+          <w:szCs w:val="28"/>
+        </w:rPr>
+        <w:t>установи. Очевидно, що така оцінка тривалості роботи обладнання значною</w:t>
+      </w:r>
+    </w:p>
+    <w:p>
+      <w:pPr>
+        <w:autoSpaceDE w:val="0"/>
+        <w:autoSpaceDN w:val="0"/>
+        <w:adjustRightInd w:val="0"/>
+        <w:spacing w:after="0" w:line="240" w:lineRule="auto"/>
+        <w:rPr>
+          <w:rFonts w:ascii="Times New Roman" w:hAnsi="Times New Roman" w:cs="Times New Roman"/>
+          <w:sz w:val="28"/>
+          <w:szCs w:val="28"/>
+        </w:rPr>
+      </w:pPr>
+      <w:r>
+        <w:rPr>
+          <w:rFonts w:ascii="Times New Roman" w:hAnsi="Times New Roman" w:cs="Times New Roman"/>
+          <w:sz w:val="28"/>
+          <w:szCs w:val="28"/>
+        </w:rPr>
+        <w:t>мірою має суб’єктивний характер і не може вважатися достатньо</w:t>
+      </w:r>
+    </w:p>
+    <w:p>
+      <w:pPr>
+        <w:autoSpaceDE w:val="0"/>
+        <w:autoSpaceDN w:val="0"/>
+        <w:adjustRightInd w:val="0"/>
+        <w:spacing w:after="0" w:line="240" w:lineRule="auto"/>
+        <w:rPr>
+          <w:rFonts w:ascii="Times New Roman" w:hAnsi="Times New Roman" w:cs="Times New Roman"/>
+          <w:sz w:val="28"/>
+          <w:szCs w:val="28"/>
+        </w:rPr>
+      </w:pPr>
+      <w:r>
+        <w:rPr>
+          <w:rFonts w:ascii="Times New Roman" w:hAnsi="Times New Roman" w:cs="Times New Roman"/>
+          <w:sz w:val="28"/>
+          <w:szCs w:val="28"/>
+        </w:rPr>
+        <w:t>обґрунтованою для встановлення норм питомих витрат палива чи енергії.</w:t>
+      </w:r>
+    </w:p>
+    <w:p>
+      <w:pPr>
+        <w:autoSpaceDE w:val="0"/>
+        <w:autoSpaceDN w:val="0"/>
+        <w:adjustRightInd w:val="0"/>
+        <w:spacing w:after="0" w:line="240" w:lineRule="auto"/>
+        <w:rPr>
+          <w:rFonts w:ascii="Times New Roman" w:hAnsi="Times New Roman" w:cs="Times New Roman"/>
+          <w:sz w:val="28"/>
+          <w:szCs w:val="28"/>
+        </w:rPr>
+      </w:pPr>
+      <w:r>
+        <w:rPr>
+          <w:rFonts w:ascii="Times New Roman" w:hAnsi="Times New Roman" w:cs="Times New Roman"/>
+          <w:sz w:val="28"/>
+          <w:szCs w:val="28"/>
+        </w:rPr>
+        <w:t>Також, однією з проблем системи нормування питомих витрат ПЕР є</w:t>
+      </w:r>
+    </w:p>
+    <w:p>
+      <w:pPr>
+        <w:autoSpaceDE w:val="0"/>
+        <w:autoSpaceDN w:val="0"/>
+        <w:adjustRightInd w:val="0"/>
+        <w:spacing w:after="0" w:line="240" w:lineRule="auto"/>
+        <w:rPr>
+          <w:rFonts w:ascii="Times New Roman" w:hAnsi="Times New Roman" w:cs="Times New Roman"/>
+          <w:sz w:val="28"/>
+          <w:szCs w:val="28"/>
+        </w:rPr>
+      </w:pPr>
+      <w:r>
+        <w:rPr>
+          <w:rFonts w:ascii="Times New Roman" w:hAnsi="Times New Roman" w:cs="Times New Roman"/>
+          <w:sz w:val="28"/>
+          <w:szCs w:val="28"/>
+        </w:rPr>
+        <w:t>визначення одиниць для розрахунку та нормування питомих витрат палива та</w:t>
+      </w:r>
+    </w:p>
+    <w:p>
+      <w:pPr>
+        <w:autoSpaceDE w:val="0"/>
+        <w:autoSpaceDN w:val="0"/>
+        <w:adjustRightInd w:val="0"/>
+        <w:spacing w:after="0" w:line="240" w:lineRule="auto"/>
+        <w:rPr>
+          <w:rFonts w:ascii="Times New Roman" w:hAnsi="Times New Roman" w:cs="Times New Roman"/>
+          <w:sz w:val="28"/>
+          <w:szCs w:val="28"/>
+        </w:rPr>
+      </w:pPr>
+      <w:r>
+        <w:rPr>
+          <w:rFonts w:ascii="Times New Roman" w:hAnsi="Times New Roman" w:cs="Times New Roman"/>
+          <w:sz w:val="28"/>
+          <w:szCs w:val="28"/>
+        </w:rPr>
+        <w:t>енергії для груп споживачів, підприємств в цілому та його підрозділів,</w:t>
+      </w:r>
+    </w:p>
+    <w:p>
+      <w:pPr>
+        <w:autoSpaceDE w:val="0"/>
+        <w:autoSpaceDN w:val="0"/>
+        <w:adjustRightInd w:val="0"/>
+        <w:spacing w:after="0" w:line="240" w:lineRule="auto"/>
+        <w:rPr>
+          <w:rFonts w:ascii="Times New Roman" w:hAnsi="Times New Roman" w:cs="Times New Roman"/>
+          <w:sz w:val="28"/>
+          <w:szCs w:val="28"/>
+        </w:rPr>
+      </w:pPr>
+      <w:r>
+        <w:rPr>
+          <w:rFonts w:ascii="Times New Roman" w:hAnsi="Times New Roman" w:cs="Times New Roman"/>
+          <w:sz w:val="28"/>
+          <w:szCs w:val="28"/>
+        </w:rPr>
+        <w:lastRenderedPageBreak/>
+        <w:t>особливо у випадку широкого та нестійкого асортименту продукції, що</w:t>
+      </w:r>
+    </w:p>
+    <w:p>
+      <w:pPr>
+        <w:autoSpaceDE w:val="0"/>
+        <w:autoSpaceDN w:val="0"/>
+        <w:adjustRightInd w:val="0"/>
+        <w:spacing w:after="0" w:line="240" w:lineRule="auto"/>
+        <w:rPr>
+          <w:rFonts w:ascii="Times New Roman" w:hAnsi="Times New Roman" w:cs="Times New Roman"/>
+          <w:sz w:val="28"/>
+          <w:szCs w:val="28"/>
+        </w:rPr>
+      </w:pPr>
+      <w:r>
+        <w:rPr>
+          <w:rFonts w:ascii="Times New Roman" w:hAnsi="Times New Roman" w:cs="Times New Roman"/>
+          <w:sz w:val="28"/>
+          <w:szCs w:val="28"/>
+        </w:rPr>
+        <w:t>виробляється</w:t>
+      </w:r>
+    </w:p>
+    <w:p>
+      <w:pPr>
+        <w:autoSpaceDE w:val="0"/>
+        <w:autoSpaceDN w:val="0"/>
+        <w:adjustRightInd w:val="0"/>
+        <w:spacing w:after="0" w:line="240" w:lineRule="auto"/>
+        <w:rPr>
+          <w:rFonts w:ascii="Times New Roman" w:hAnsi="Times New Roman" w:cs="Times New Roman"/>
+          <w:sz w:val="28"/>
+          <w:szCs w:val="28"/>
+        </w:rPr>
+      </w:pPr>
+    </w:p>
+    <w:p>
+      <w:pPr>
+        <w:autoSpaceDE w:val="0"/>
+        <w:autoSpaceDN w:val="0"/>
+        <w:adjustRightInd w:val="0"/>
+        <w:spacing w:after="0" w:line="240" w:lineRule="auto"/>
+        <w:rPr>
+          <w:rFonts w:ascii="Times New Roman" w:hAnsi="Times New Roman" w:cs="Times New Roman"/>
+          <w:sz w:val="28"/>
+          <w:szCs w:val="28"/>
+          <w:highlight w:val="green"/>
+        </w:rPr>
+      </w:pPr>
+      <w:r>
+        <w:rPr>
+          <w:rFonts w:ascii="Times New Roman" w:hAnsi="Times New Roman" w:cs="Times New Roman"/>
+          <w:sz w:val="28"/>
+          <w:szCs w:val="28"/>
+          <w:highlight w:val="green"/>
+        </w:rPr>
+        <w:t>Зазначимо також, що спираючись на діючу систему нормування</w:t>
+      </w:r>
+    </w:p>
+    <w:p>
+      <w:pPr>
+        <w:autoSpaceDE w:val="0"/>
+        <w:autoSpaceDN w:val="0"/>
+        <w:adjustRightInd w:val="0"/>
+        <w:spacing w:after="0" w:line="240" w:lineRule="auto"/>
+        <w:rPr>
+          <w:rFonts w:ascii="Times New Roman" w:hAnsi="Times New Roman" w:cs="Times New Roman"/>
+          <w:sz w:val="28"/>
+          <w:szCs w:val="28"/>
+          <w:highlight w:val="green"/>
+        </w:rPr>
+      </w:pPr>
+      <w:r>
+        <w:rPr>
+          <w:rFonts w:ascii="Times New Roman" w:hAnsi="Times New Roman" w:cs="Times New Roman"/>
+          <w:sz w:val="28"/>
+          <w:szCs w:val="28"/>
+          <w:highlight w:val="green"/>
+        </w:rPr>
+        <w:t>питомих витрат ПЕР фактично не виконується функція аналізу та контролю  дотримання встановлених норм енергоспоживання. Тому що, в жодній з діючих</w:t>
+      </w:r>
+    </w:p>
+    <w:p>
+      <w:pPr>
+        <w:autoSpaceDE w:val="0"/>
+        <w:autoSpaceDN w:val="0"/>
+        <w:adjustRightInd w:val="0"/>
+        <w:spacing w:after="0" w:line="240" w:lineRule="auto"/>
+        <w:rPr>
+          <w:rFonts w:ascii="Times New Roman" w:hAnsi="Times New Roman" w:cs="Times New Roman"/>
+          <w:sz w:val="28"/>
+          <w:szCs w:val="28"/>
+          <w:highlight w:val="green"/>
+        </w:rPr>
+      </w:pPr>
+      <w:r>
+        <w:rPr>
+          <w:rFonts w:ascii="Times New Roman" w:hAnsi="Times New Roman" w:cs="Times New Roman"/>
+          <w:sz w:val="28"/>
+          <w:szCs w:val="28"/>
+          <w:highlight w:val="green"/>
+        </w:rPr>
+        <w:t>методик нормування не визначено чітких норма та єдиної процедури контролю</w:t>
+      </w:r>
+    </w:p>
+    <w:p>
+      <w:pPr>
+        <w:autoSpaceDE w:val="0"/>
+        <w:autoSpaceDN w:val="0"/>
+        <w:adjustRightInd w:val="0"/>
+        <w:spacing w:after="0" w:line="240" w:lineRule="auto"/>
+        <w:rPr>
+          <w:rFonts w:ascii="Times New Roman" w:hAnsi="Times New Roman" w:cs="Times New Roman"/>
+          <w:sz w:val="28"/>
+          <w:szCs w:val="28"/>
+          <w:lang w:val="en-US"/>
+        </w:rPr>
+      </w:pPr>
+      <w:r>
+        <w:rPr>
+          <w:rFonts w:ascii="Times New Roman" w:hAnsi="Times New Roman" w:cs="Times New Roman"/>
+          <w:sz w:val="28"/>
+          <w:szCs w:val="28"/>
+          <w:highlight w:val="green"/>
+        </w:rPr>
+        <w:t>виконання встановлених норм.</w:t>
+      </w:r>
+    </w:p>
+    <w:p>
+      <w:pPr>
+        <w:autoSpaceDE w:val="0"/>
+        <w:autoSpaceDN w:val="0"/>
+        <w:adjustRightInd w:val="0"/>
+        <w:spacing w:after="0" w:line="240" w:lineRule="auto"/>
+        <w:rPr>
+          <w:rFonts w:ascii="Times New Roman" w:hAnsi="Times New Roman" w:cs="Times New Roman"/>
+          <w:sz w:val="28"/>
+          <w:szCs w:val="28"/>
+          <w:lang w:val="en-US"/>
+        </w:rPr>
+      </w:pPr>
+    </w:p>
+    <w:p>
+      <w:pPr>
+        <w:autoSpaceDE w:val="0"/>
+        <w:autoSpaceDN w:val="0"/>
+        <w:adjustRightInd w:val="0"/>
+        <w:spacing w:after="0" w:line="240" w:lineRule="auto"/>
+        <w:rPr>
+          <w:rFonts w:ascii="Times New Roman" w:hAnsi="Times New Roman" w:cs="Times New Roman"/>
+          <w:sz w:val="28"/>
+          <w:szCs w:val="28"/>
+          <w:highlight w:val="green"/>
+        </w:rPr>
+      </w:pPr>
+      <w:r>
+        <w:rPr>
+          <w:rFonts w:ascii="Times New Roman" w:hAnsi="Times New Roman" w:cs="Times New Roman"/>
+          <w:sz w:val="28"/>
+          <w:szCs w:val="28"/>
+          <w:highlight w:val="green"/>
+          <w:lang w:val="ru-RU"/>
+        </w:rPr>
+        <w:t>Н</w:t>
+      </w:r>
+      <w:proofErr w:type="spellStart"/>
+      <w:r>
+        <w:rPr>
+          <w:rFonts w:ascii="Times New Roman" w:hAnsi="Times New Roman" w:cs="Times New Roman"/>
+          <w:sz w:val="28"/>
+          <w:szCs w:val="28"/>
+          <w:highlight w:val="green"/>
+        </w:rPr>
+        <w:t>еобхідно</w:t>
+      </w:r>
+      <w:proofErr w:type="spellEnd"/>
+      <w:r>
+        <w:rPr>
+          <w:rFonts w:ascii="Times New Roman" w:hAnsi="Times New Roman" w:cs="Times New Roman"/>
+          <w:sz w:val="28"/>
+          <w:szCs w:val="28"/>
+          <w:highlight w:val="green"/>
+        </w:rPr>
+        <w:t xml:space="preserve"> також звернути увагу також на те, що діюча в Україні</w:t>
+      </w:r>
+    </w:p>
+    <w:p>
+      <w:pPr>
+        <w:autoSpaceDE w:val="0"/>
+        <w:autoSpaceDN w:val="0"/>
+        <w:adjustRightInd w:val="0"/>
+        <w:spacing w:after="0" w:line="240" w:lineRule="auto"/>
+        <w:rPr>
+          <w:rFonts w:ascii="Times New Roman" w:hAnsi="Times New Roman" w:cs="Times New Roman"/>
+          <w:sz w:val="28"/>
+          <w:szCs w:val="28"/>
+          <w:highlight w:val="green"/>
+        </w:rPr>
+      </w:pPr>
+      <w:r>
+        <w:rPr>
+          <w:rFonts w:ascii="Times New Roman" w:hAnsi="Times New Roman" w:cs="Times New Roman"/>
+          <w:sz w:val="28"/>
+          <w:szCs w:val="28"/>
+          <w:highlight w:val="green"/>
+        </w:rPr>
+        <w:t>система нормування питомих витрат ПЕР є непридатною для здійснення</w:t>
+      </w:r>
+    </w:p>
+    <w:p>
+      <w:pPr>
+        <w:autoSpaceDE w:val="0"/>
+        <w:autoSpaceDN w:val="0"/>
+        <w:adjustRightInd w:val="0"/>
+        <w:spacing w:after="0" w:line="240" w:lineRule="auto"/>
+        <w:rPr>
+          <w:rFonts w:ascii="Times New Roman" w:hAnsi="Times New Roman" w:cs="Times New Roman"/>
+          <w:sz w:val="28"/>
+          <w:szCs w:val="28"/>
+        </w:rPr>
+      </w:pPr>
+      <w:r>
+        <w:rPr>
+          <w:rFonts w:ascii="Times New Roman" w:hAnsi="Times New Roman" w:cs="Times New Roman"/>
+          <w:sz w:val="28"/>
+          <w:szCs w:val="28"/>
+          <w:highlight w:val="green"/>
+        </w:rPr>
+        <w:t>оперативного контролю ефективності використання палива та енергії.</w:t>
+      </w:r>
+    </w:p>
+    <w:p>
+      <w:pPr>
+        <w:autoSpaceDE w:val="0"/>
+        <w:autoSpaceDN w:val="0"/>
+        <w:adjustRightInd w:val="0"/>
+        <w:spacing w:after="0" w:line="240" w:lineRule="auto"/>
+        <w:rPr>
+          <w:rFonts w:ascii="Times New Roman" w:hAnsi="Times New Roman" w:cs="Times New Roman"/>
+          <w:sz w:val="28"/>
+          <w:szCs w:val="28"/>
+          <w:lang w:val="en-US"/>
+        </w:rPr>
+      </w:pPr>
+    </w:p>
+    <w:p>
+      <w:pPr>
+        <w:autoSpaceDE w:val="0"/>
+        <w:autoSpaceDN w:val="0"/>
+        <w:adjustRightInd w:val="0"/>
+        <w:spacing w:after="0" w:line="240" w:lineRule="auto"/>
+        <w:rPr>
+          <w:rFonts w:ascii="Times New Roman" w:hAnsi="Times New Roman" w:cs="Times New Roman"/>
+          <w:sz w:val="28"/>
+          <w:szCs w:val="28"/>
+          <w:lang w:val="en-US"/>
+        </w:rPr>
+      </w:pPr>
+      <w:r>
+        <w:rPr>
+          <w:rFonts w:ascii="Times New Roman" w:hAnsi="Times New Roman" w:cs="Times New Roman"/>
+          <w:sz w:val="28"/>
+          <w:szCs w:val="28"/>
+          <w:highlight w:val="green"/>
+        </w:rPr>
+        <w:t>Роблячи висновки, основні причини недосконалості існуючої системи нормування питомих витрат електроенергії, є недостатня технічна та технологічна обґрунтованість норм, що встановлюються, неврахування конкретних виробничих умов, нечіткі організаційні умови для встановлення нормативних показників, вплив нечітких виробничих параметрів на споживання, що заважає встановленню стандарту обліку енергоспоживання тощо.</w:t>
+      </w:r>
     </w:p>
     <w:p>
       <w:pPr>
@@ -4435,74 +7566,9 @@
           <w:bCs/>
           <w:sz w:val="28"/>
           <w:szCs w:val="28"/>
-        </w:rPr>
-      </w:pPr>
-      <w:r>
-        <w:rPr>
-          <w:rFonts w:ascii="Times New Roman" w:hAnsi="Times New Roman" w:cs="Times New Roman"/>
-          <w:b/>
-          <w:bCs/>
-          <w:sz w:val="28"/>
-          <w:szCs w:val="28"/>
-        </w:rPr>
-        <w:br w:type="page"/>
-      </w:r>
-    </w:p>
-    <w:p>
-      <w:pPr>
-        <w:autoSpaceDE w:val="0"/>
-        <w:autoSpaceDN w:val="0"/>
-        <w:adjustRightInd w:val="0"/>
-        <w:spacing w:after="0" w:line="240" w:lineRule="auto"/>
-        <w:rPr>
-          <w:rFonts w:ascii="Times New Roman" w:hAnsi="Times New Roman" w:cs="Times New Roman"/>
-          <w:sz w:val="28"/>
-          <w:szCs w:val="28"/>
-        </w:rPr>
-      </w:pPr>
-      <w:r>
-        <w:rPr>
-          <w:rFonts w:ascii="Times New Roman" w:hAnsi="Times New Roman" w:cs="Times New Roman"/>
-          <w:sz w:val="28"/>
-          <w:szCs w:val="28"/>
-        </w:rPr>
-        <w:lastRenderedPageBreak/>
-        <w:t>Використані джерела</w:t>
-      </w:r>
-    </w:p>
-    <w:p>
-      <w:pPr>
-        <w:autoSpaceDE w:val="0"/>
-        <w:autoSpaceDN w:val="0"/>
-        <w:adjustRightInd w:val="0"/>
-        <w:spacing w:after="0" w:line="240" w:lineRule="auto"/>
-        <w:rPr>
-          <w:rFonts w:ascii="Times New Roman" w:hAnsi="Times New Roman" w:cs="Times New Roman"/>
-          <w:sz w:val="28"/>
-          <w:szCs w:val="28"/>
-        </w:rPr>
-      </w:pPr>
-    </w:p>
-    <w:p>
-      <w:pPr>
-        <w:autoSpaceDE w:val="0"/>
-        <w:autoSpaceDN w:val="0"/>
-        <w:adjustRightInd w:val="0"/>
-        <w:spacing w:after="0" w:line="240" w:lineRule="auto"/>
-        <w:rPr>
-          <w:rFonts w:ascii="Times New Roman" w:hAnsi="Times New Roman" w:cs="Times New Roman"/>
-          <w:sz w:val="28"/>
-          <w:szCs w:val="28"/>
-        </w:rPr>
-      </w:pPr>
-      <w:r>
-        <w:rPr>
-          <w:rFonts w:ascii="Times New Roman" w:hAnsi="Times New Roman" w:cs="Times New Roman"/>
-          <w:sz w:val="28"/>
-          <w:szCs w:val="28"/>
-        </w:rPr>
-        <w:t>1.</w:t>
-      </w:r>
+          <w:lang w:val="en-US"/>
+        </w:rPr>
+      </w:pPr>
     </w:p>
     <w:sectPr>
       <w:pgSz w:w="11906" w:h="16838"/>
@@ -4630,6 +7696,119 @@
     </w:lvl>
   </w:abstractNum>
   <w:abstractNum w:abstractNumId="1">
+    <w:nsid w:val="0C943171"/>
+    <w:multiLevelType w:val="hybridMultilevel"/>
+    <w:tmpl w:val="D186ACE0"/>
+    <w:lvl w:ilvl="0" w:tplc="04220001">
+      <w:start w:val="1"/>
+      <w:numFmt w:val="bullet"/>
+      <w:lvlText w:val=""/>
+      <w:lvlJc w:val="left"/>
+      <w:pPr>
+        <w:ind w:left="720" w:hanging="360"/>
+      </w:pPr>
+      <w:rPr>
+        <w:rFonts w:ascii="Symbol" w:hAnsi="Symbol" w:hint="default"/>
+      </w:rPr>
+    </w:lvl>
+    <w:lvl w:ilvl="1" w:tplc="04220003" w:tentative="1">
+      <w:start w:val="1"/>
+      <w:numFmt w:val="bullet"/>
+      <w:lvlText w:val="o"/>
+      <w:lvlJc w:val="left"/>
+      <w:pPr>
+        <w:ind w:left="1440" w:hanging="360"/>
+      </w:pPr>
+      <w:rPr>
+        <w:rFonts w:ascii="Courier New" w:hAnsi="Courier New" w:cs="Courier New" w:hint="default"/>
+      </w:rPr>
+    </w:lvl>
+    <w:lvl w:ilvl="2" w:tplc="04220005" w:tentative="1">
+      <w:start w:val="1"/>
+      <w:numFmt w:val="bullet"/>
+      <w:lvlText w:val=""/>
+      <w:lvlJc w:val="left"/>
+      <w:pPr>
+        <w:ind w:left="2160" w:hanging="360"/>
+      </w:pPr>
+      <w:rPr>
+        <w:rFonts w:ascii="Wingdings" w:hAnsi="Wingdings" w:hint="default"/>
+      </w:rPr>
+    </w:lvl>
+    <w:lvl w:ilvl="3" w:tplc="04220001" w:tentative="1">
+      <w:start w:val="1"/>
+      <w:numFmt w:val="bullet"/>
+      <w:lvlText w:val=""/>
+      <w:lvlJc w:val="left"/>
+      <w:pPr>
+        <w:ind w:left="2880" w:hanging="360"/>
+      </w:pPr>
+      <w:rPr>
+        <w:rFonts w:ascii="Symbol" w:hAnsi="Symbol" w:hint="default"/>
+      </w:rPr>
+    </w:lvl>
+    <w:lvl w:ilvl="4" w:tplc="04220003" w:tentative="1">
+      <w:start w:val="1"/>
+      <w:numFmt w:val="bullet"/>
+      <w:lvlText w:val="o"/>
+      <w:lvlJc w:val="left"/>
+      <w:pPr>
+        <w:ind w:left="3600" w:hanging="360"/>
+      </w:pPr>
+      <w:rPr>
+        <w:rFonts w:ascii="Courier New" w:hAnsi="Courier New" w:cs="Courier New" w:hint="default"/>
+      </w:rPr>
+    </w:lvl>
+    <w:lvl w:ilvl="5" w:tplc="04220005" w:tentative="1">
+      <w:start w:val="1"/>
+      <w:numFmt w:val="bullet"/>
+      <w:lvlText w:val=""/>
+      <w:lvlJc w:val="left"/>
+      <w:pPr>
+        <w:ind w:left="4320" w:hanging="360"/>
+      </w:pPr>
+      <w:rPr>
+        <w:rFonts w:ascii="Wingdings" w:hAnsi="Wingdings" w:hint="default"/>
+      </w:rPr>
+    </w:lvl>
+    <w:lvl w:ilvl="6" w:tplc="04220001" w:tentative="1">
+      <w:start w:val="1"/>
+      <w:numFmt w:val="bullet"/>
+      <w:lvlText w:val=""/>
+      <w:lvlJc w:val="left"/>
+      <w:pPr>
+        <w:ind w:left="5040" w:hanging="360"/>
+      </w:pPr>
+      <w:rPr>
+        <w:rFonts w:ascii="Symbol" w:hAnsi="Symbol" w:hint="default"/>
+      </w:rPr>
+    </w:lvl>
+    <w:lvl w:ilvl="7" w:tplc="04220003" w:tentative="1">
+      <w:start w:val="1"/>
+      <w:numFmt w:val="bullet"/>
+      <w:lvlText w:val="o"/>
+      <w:lvlJc w:val="left"/>
+      <w:pPr>
+        <w:ind w:left="5760" w:hanging="360"/>
+      </w:pPr>
+      <w:rPr>
+        <w:rFonts w:ascii="Courier New" w:hAnsi="Courier New" w:cs="Courier New" w:hint="default"/>
+      </w:rPr>
+    </w:lvl>
+    <w:lvl w:ilvl="8" w:tplc="04220005" w:tentative="1">
+      <w:start w:val="1"/>
+      <w:numFmt w:val="bullet"/>
+      <w:lvlText w:val=""/>
+      <w:lvlJc w:val="left"/>
+      <w:pPr>
+        <w:ind w:left="6480" w:hanging="360"/>
+      </w:pPr>
+      <w:rPr>
+        <w:rFonts w:ascii="Wingdings" w:hAnsi="Wingdings" w:hint="default"/>
+      </w:rPr>
+    </w:lvl>
+  </w:abstractNum>
+  <w:abstractNum w:abstractNumId="2">
     <w:nsid w:val="16DF0B18"/>
     <w:multiLevelType w:val="hybridMultilevel"/>
     <w:tmpl w:val="A05ECBFA"/>
@@ -4720,7 +7899,7 @@
       </w:pPr>
     </w:lvl>
   </w:abstractNum>
-  <w:abstractNum w:abstractNumId="2">
+  <w:abstractNum w:abstractNumId="3">
     <w:nsid w:val="1ED214F9"/>
     <w:multiLevelType w:val="hybridMultilevel"/>
     <w:tmpl w:val="8EE2EB08"/>
@@ -4833,7 +8012,7 @@
       </w:rPr>
     </w:lvl>
   </w:abstractNum>
-  <w:abstractNum w:abstractNumId="3">
+  <w:abstractNum w:abstractNumId="4">
     <w:nsid w:val="28BC5D35"/>
     <w:multiLevelType w:val="hybridMultilevel"/>
     <w:tmpl w:val="1100915E"/>
@@ -4946,7 +8125,7 @@
       </w:rPr>
     </w:lvl>
   </w:abstractNum>
-  <w:abstractNum w:abstractNumId="4">
+  <w:abstractNum w:abstractNumId="5">
     <w:nsid w:val="443C6F2B"/>
     <w:multiLevelType w:val="hybridMultilevel"/>
     <w:tmpl w:val="9ABA394E"/>
@@ -5037,7 +8216,7 @@
       </w:pPr>
     </w:lvl>
   </w:abstractNum>
-  <w:abstractNum w:abstractNumId="5">
+  <w:abstractNum w:abstractNumId="6">
     <w:nsid w:val="532627B1"/>
     <w:multiLevelType w:val="hybridMultilevel"/>
     <w:tmpl w:val="B8FC526E"/>
@@ -5150,7 +8329,7 @@
       </w:rPr>
     </w:lvl>
   </w:abstractNum>
-  <w:abstractNum w:abstractNumId="6">
+  <w:abstractNum w:abstractNumId="7">
     <w:nsid w:val="5FC147FD"/>
     <w:multiLevelType w:val="hybridMultilevel"/>
     <w:tmpl w:val="DA7072E4"/>
@@ -5239,7 +8418,7 @@
       </w:pPr>
     </w:lvl>
   </w:abstractNum>
-  <w:abstractNum w:abstractNumId="7">
+  <w:abstractNum w:abstractNumId="8">
     <w:nsid w:val="618E5D8F"/>
     <w:multiLevelType w:val="hybridMultilevel"/>
     <w:tmpl w:val="E5A8D9CA"/>
@@ -5352,10 +8531,10 @@
       </w:rPr>
     </w:lvl>
   </w:abstractNum>
-  <w:abstractNum w:abstractNumId="8">
+  <w:abstractNum w:abstractNumId="9">
     <w:nsid w:val="631146C3"/>
     <w:multiLevelType w:val="hybridMultilevel"/>
-    <w:tmpl w:val="E75E819A"/>
+    <w:tmpl w:val="907C911C"/>
     <w:lvl w:ilvl="0" w:tplc="04220001">
       <w:start w:val="1"/>
       <w:numFmt w:val="bullet"/>
@@ -5368,104 +8547,103 @@
         <w:rFonts w:ascii="Symbol" w:hAnsi="Symbol" w:hint="default"/>
       </w:rPr>
     </w:lvl>
-    <w:lvl w:ilvl="1" w:tplc="04220003" w:tentative="1">
+    <w:lvl w:ilvl="1" w:tplc="5470D08C">
+      <w:numFmt w:val="bullet"/>
+      <w:lvlText w:val="-"/>
+      <w:lvlJc w:val="left"/>
+      <w:pPr>
+        <w:ind w:left="2160" w:hanging="360"/>
+      </w:pPr>
+      <w:rPr>
+        <w:rFonts w:ascii="Times New Roman" w:eastAsiaTheme="minorHAnsi" w:hAnsi="Times New Roman" w:cs="Times New Roman" w:hint="default"/>
+      </w:rPr>
+    </w:lvl>
+    <w:lvl w:ilvl="2" w:tplc="04220005" w:tentative="1">
+      <w:start w:val="1"/>
+      <w:numFmt w:val="bullet"/>
+      <w:lvlText w:val=""/>
+      <w:lvlJc w:val="left"/>
+      <w:pPr>
+        <w:ind w:left="2880" w:hanging="360"/>
+      </w:pPr>
+      <w:rPr>
+        <w:rFonts w:ascii="Wingdings" w:hAnsi="Wingdings" w:hint="default"/>
+      </w:rPr>
+    </w:lvl>
+    <w:lvl w:ilvl="3" w:tplc="04220001" w:tentative="1">
+      <w:start w:val="1"/>
+      <w:numFmt w:val="bullet"/>
+      <w:lvlText w:val=""/>
+      <w:lvlJc w:val="left"/>
+      <w:pPr>
+        <w:ind w:left="3600" w:hanging="360"/>
+      </w:pPr>
+      <w:rPr>
+        <w:rFonts w:ascii="Symbol" w:hAnsi="Symbol" w:hint="default"/>
+      </w:rPr>
+    </w:lvl>
+    <w:lvl w:ilvl="4" w:tplc="04220003" w:tentative="1">
       <w:start w:val="1"/>
       <w:numFmt w:val="bullet"/>
       <w:lvlText w:val="o"/>
       <w:lvlJc w:val="left"/>
       <w:pPr>
-        <w:ind w:left="2160" w:hanging="360"/>
+        <w:ind w:left="4320" w:hanging="360"/>
       </w:pPr>
       <w:rPr>
         <w:rFonts w:ascii="Courier New" w:hAnsi="Courier New" w:cs="Courier New" w:hint="default"/>
       </w:rPr>
     </w:lvl>
-    <w:lvl w:ilvl="2" w:tplc="04220005" w:tentative="1">
+    <w:lvl w:ilvl="5" w:tplc="04220005" w:tentative="1">
       <w:start w:val="1"/>
       <w:numFmt w:val="bullet"/>
       <w:lvlText w:val=""/>
       <w:lvlJc w:val="left"/>
       <w:pPr>
-        <w:ind w:left="2880" w:hanging="360"/>
+        <w:ind w:left="5040" w:hanging="360"/>
       </w:pPr>
       <w:rPr>
         <w:rFonts w:ascii="Wingdings" w:hAnsi="Wingdings" w:hint="default"/>
       </w:rPr>
     </w:lvl>
-    <w:lvl w:ilvl="3" w:tplc="04220001" w:tentative="1">
+    <w:lvl w:ilvl="6" w:tplc="04220001" w:tentative="1">
       <w:start w:val="1"/>
       <w:numFmt w:val="bullet"/>
       <w:lvlText w:val=""/>
       <w:lvlJc w:val="left"/>
       <w:pPr>
-        <w:ind w:left="3600" w:hanging="360"/>
+        <w:ind w:left="5760" w:hanging="360"/>
       </w:pPr>
       <w:rPr>
         <w:rFonts w:ascii="Symbol" w:hAnsi="Symbol" w:hint="default"/>
       </w:rPr>
     </w:lvl>
-    <w:lvl w:ilvl="4" w:tplc="04220003" w:tentative="1">
+    <w:lvl w:ilvl="7" w:tplc="04220003" w:tentative="1">
       <w:start w:val="1"/>
       <w:numFmt w:val="bullet"/>
       <w:lvlText w:val="o"/>
       <w:lvlJc w:val="left"/>
       <w:pPr>
-        <w:ind w:left="4320" w:hanging="360"/>
+        <w:ind w:left="6480" w:hanging="360"/>
       </w:pPr>
       <w:rPr>
         <w:rFonts w:ascii="Courier New" w:hAnsi="Courier New" w:cs="Courier New" w:hint="default"/>
       </w:rPr>
     </w:lvl>
-    <w:lvl w:ilvl="5" w:tplc="04220005" w:tentative="1">
+    <w:lvl w:ilvl="8" w:tplc="04220005" w:tentative="1">
       <w:start w:val="1"/>
       <w:numFmt w:val="bullet"/>
       <w:lvlText w:val=""/>
       <w:lvlJc w:val="left"/>
       <w:pPr>
-        <w:ind w:left="5040" w:hanging="360"/>
+        <w:ind w:left="7200" w:hanging="360"/>
       </w:pPr>
       <w:rPr>
         <w:rFonts w:ascii="Wingdings" w:hAnsi="Wingdings" w:hint="default"/>
       </w:rPr>
     </w:lvl>
-    <w:lvl w:ilvl="6" w:tplc="04220001" w:tentative="1">
-      <w:start w:val="1"/>
-      <w:numFmt w:val="bullet"/>
-      <w:lvlText w:val=""/>
-      <w:lvlJc w:val="left"/>
-      <w:pPr>
-        <w:ind w:left="5760" w:hanging="360"/>
-      </w:pPr>
-      <w:rPr>
-        <w:rFonts w:ascii="Symbol" w:hAnsi="Symbol" w:hint="default"/>
-      </w:rPr>
-    </w:lvl>
-    <w:lvl w:ilvl="7" w:tplc="04220003" w:tentative="1">
-      <w:start w:val="1"/>
-      <w:numFmt w:val="bullet"/>
-      <w:lvlText w:val="o"/>
-      <w:lvlJc w:val="left"/>
-      <w:pPr>
-        <w:ind w:left="6480" w:hanging="360"/>
-      </w:pPr>
-      <w:rPr>
-        <w:rFonts w:ascii="Courier New" w:hAnsi="Courier New" w:cs="Courier New" w:hint="default"/>
-      </w:rPr>
-    </w:lvl>
-    <w:lvl w:ilvl="8" w:tplc="04220005" w:tentative="1">
-      <w:start w:val="1"/>
-      <w:numFmt w:val="bullet"/>
-      <w:lvlText w:val=""/>
-      <w:lvlJc w:val="left"/>
-      <w:pPr>
-        <w:ind w:left="7200" w:hanging="360"/>
-      </w:pPr>
-      <w:rPr>
-        <w:rFonts w:ascii="Wingdings" w:hAnsi="Wingdings" w:hint="default"/>
-      </w:rPr>
-    </w:lvl>
   </w:abstractNum>
-  <w:abstractNum w:abstractNumId="9">
+  <w:abstractNum w:abstractNumId="10">
     <w:nsid w:val="646554DA"/>
     <w:multiLevelType w:val="hybridMultilevel"/>
     <w:tmpl w:val="E5A80268"/>
@@ -5578,7 +8756,7 @@
       </w:rPr>
     </w:lvl>
   </w:abstractNum>
-  <w:abstractNum w:abstractNumId="10">
+  <w:abstractNum w:abstractNumId="11">
     <w:nsid w:val="706B1933"/>
     <w:multiLevelType w:val="hybridMultilevel"/>
     <w:tmpl w:val="03262A00"/>
@@ -5691,7 +8869,7 @@
       </w:rPr>
     </w:lvl>
   </w:abstractNum>
-  <w:abstractNum w:abstractNumId="11">
+  <w:abstractNum w:abstractNumId="12">
     <w:nsid w:val="75877B79"/>
     <w:multiLevelType w:val="hybridMultilevel"/>
     <w:tmpl w:val="66880C28"/>
@@ -5805,40 +8983,43 @@
     </w:lvl>
   </w:abstractNum>
   <w:num w:numId="1">
+    <w:abstractNumId w:val="5"/>
+  </w:num>
+  <w:num w:numId="2">
+    <w:abstractNumId w:val="12"/>
+  </w:num>
+  <w:num w:numId="3">
+    <w:abstractNumId w:val="9"/>
+  </w:num>
+  <w:num w:numId="4">
     <w:abstractNumId w:val="4"/>
   </w:num>
-  <w:num w:numId="2">
+  <w:num w:numId="5">
     <w:abstractNumId w:val="11"/>
   </w:num>
-  <w:num w:numId="3">
-    <w:abstractNumId w:val="8"/>
-  </w:num>
-  <w:num w:numId="4">
-    <w:abstractNumId w:val="3"/>
-  </w:num>
-  <w:num w:numId="5">
-    <w:abstractNumId w:val="10"/>
-  </w:num>
   <w:num w:numId="6">
-    <w:abstractNumId w:val="5"/>
+    <w:abstractNumId w:val="6"/>
   </w:num>
   <w:num w:numId="7">
-    <w:abstractNumId w:val="2"/>
+    <w:abstractNumId w:val="3"/>
   </w:num>
   <w:num w:numId="8">
     <w:abstractNumId w:val="0"/>
   </w:num>
   <w:num w:numId="9">
-    <w:abstractNumId w:val="9"/>
+    <w:abstractNumId w:val="10"/>
   </w:num>
   <w:num w:numId="10">
-    <w:abstractNumId w:val="1"/>
+    <w:abstractNumId w:val="2"/>
   </w:num>
   <w:num w:numId="11">
-    <w:abstractNumId w:val="6"/>
+    <w:abstractNumId w:val="7"/>
   </w:num>
   <w:num w:numId="12">
-    <w:abstractNumId w:val="7"/>
+    <w:abstractNumId w:val="8"/>
+  </w:num>
+  <w:num w:numId="13">
+    <w:abstractNumId w:val="1"/>
   </w:num>
 </w:numbering>
 </file>
@@ -6008,6 +9189,7 @@
   <w:style w:type="character" w:default="1" w:styleId="a0">
     <w:name w:val="Default Paragraph Font"/>
     <w:uiPriority w:val="1"/>
+    <w:semiHidden/>
     <w:unhideWhenUsed/>
   </w:style>
   <w:style w:type="table" w:default="1" w:styleId="a1">

</xml_diff>